<commit_message>
new version of standard names
</commit_message>
<xml_diff>
--- a/docs/CfRadialStandardNames.20171222.docx
+++ b/docs/CfRadialStandardNames.20171222.docx
@@ -146,8 +146,6 @@
         </w:rPr>
         <w:t>2017/12/22</w:t>
       </w:r>
-      <w:bookmarkStart w:id="1" w:name="_GoBack"/>
-      <w:bookmarkEnd w:id="1"/>
     </w:p>
     <w:p>
       <w:pPr>
@@ -157,8 +155,8 @@
           <w:b/>
         </w:rPr>
       </w:pPr>
-      <w:bookmarkStart w:id="2" w:name="_obu48qsxwk9" w:colFirst="0" w:colLast="0"/>
-      <w:bookmarkEnd w:id="2"/>
+      <w:bookmarkStart w:id="1" w:name="_obu48qsxwk9" w:colFirst="0" w:colLast="0"/>
+      <w:bookmarkEnd w:id="1"/>
       <w:r>
         <w:rPr>
           <w:b/>
@@ -203,8 +201,8 @@
           <w:b/>
         </w:rPr>
       </w:pPr>
-      <w:bookmarkStart w:id="3" w:name="_ysu1r3mnrl9e" w:colFirst="0" w:colLast="0"/>
-      <w:bookmarkEnd w:id="3"/>
+      <w:bookmarkStart w:id="2" w:name="_ysu1r3mnrl9e" w:colFirst="0" w:colLast="0"/>
+      <w:bookmarkEnd w:id="2"/>
       <w:r>
         <w:rPr>
           <w:b/>
@@ -282,8 +280,8 @@
           <w:b/>
         </w:rPr>
       </w:pPr>
-      <w:bookmarkStart w:id="4" w:name="_c4wb9rq3z027" w:colFirst="0" w:colLast="0"/>
-      <w:bookmarkEnd w:id="4"/>
+      <w:bookmarkStart w:id="3" w:name="_c4wb9rq3z027" w:colFirst="0" w:colLast="0"/>
+      <w:bookmarkEnd w:id="3"/>
       <w:r>
         <w:rPr>
           <w:b/>
@@ -3866,7 +3864,16 @@
                 <w:sz w:val="20"/>
                 <w:szCs w:val="20"/>
               </w:rPr>
-              <w:t>m s-1</w:t>
+              <w:t>m s</w:t>
+            </w:r>
+            <w:r>
+              <w:rPr>
+                <w:rFonts w:ascii="Times New Roman" w:eastAsia="Times New Roman" w:hAnsi="Times New Roman" w:cs="Times New Roman"/>
+                <w:sz w:val="20"/>
+                <w:szCs w:val="20"/>
+                <w:vertAlign w:val="superscript"/>
+              </w:rPr>
+              <w:t>-1</w:t>
             </w:r>
           </w:p>
         </w:tc>
@@ -3900,15 +3907,7 @@
                 <w:sz w:val="20"/>
                 <w:szCs w:val="20"/>
               </w:rPr>
-              <w:t>rad</w:t>
-            </w:r>
-            <w:r>
-              <w:rPr>
-                <w:rFonts w:ascii="Times New Roman" w:eastAsia="Times New Roman" w:hAnsi="Times New Roman" w:cs="Times New Roman"/>
-                <w:sz w:val="20"/>
-                <w:szCs w:val="20"/>
-              </w:rPr>
-              <w:t>ial_velocity_of_scatterers_away</w:t>
+              <w:t>radial_velocity_of_scatterers_away</w:t>
             </w:r>
             <w:proofErr w:type="spellEnd"/>
             <w:r>
@@ -3918,13 +3917,6 @@
                 <w:szCs w:val="20"/>
               </w:rPr>
               <w:br/>
-            </w:r>
-            <w:r>
-              <w:rPr>
-                <w:rFonts w:ascii="Times New Roman" w:eastAsia="Times New Roman" w:hAnsi="Times New Roman" w:cs="Times New Roman"/>
-                <w:sz w:val="20"/>
-                <w:szCs w:val="20"/>
-              </w:rPr>
               <w:t>_</w:t>
             </w:r>
             <w:proofErr w:type="spellStart"/>
@@ -3972,15 +3964,7 @@
                 <w:sz w:val="20"/>
                 <w:szCs w:val="20"/>
               </w:rPr>
-              <w:t xml:space="preserve"> velocity</w:t>
-            </w:r>
-            <w:r>
-              <w:rPr>
-                <w:rFonts w:ascii="Times New Roman" w:eastAsia="Times New Roman" w:hAnsi="Times New Roman" w:cs="Times New Roman"/>
-                <w:sz w:val="20"/>
-                <w:szCs w:val="20"/>
-              </w:rPr>
-              <w:t xml:space="preserve"> for </w:t>
+              <w:t xml:space="preserve"> velocity for </w:t>
             </w:r>
             <w:r>
               <w:rPr>
@@ -4040,7 +4024,16 @@
                 <w:sz w:val="20"/>
                 <w:szCs w:val="20"/>
               </w:rPr>
-              <w:t>m s-1</w:t>
+              <w:t>m s</w:t>
+            </w:r>
+            <w:r>
+              <w:rPr>
+                <w:rFonts w:ascii="Times New Roman" w:eastAsia="Times New Roman" w:hAnsi="Times New Roman" w:cs="Times New Roman"/>
+                <w:sz w:val="20"/>
+                <w:szCs w:val="20"/>
+                <w:vertAlign w:val="superscript"/>
+              </w:rPr>
+              <w:t>-1</w:t>
             </w:r>
           </w:p>
         </w:tc>
@@ -4074,15 +4067,7 @@
                 <w:sz w:val="20"/>
                 <w:szCs w:val="20"/>
               </w:rPr>
-              <w:t>rad</w:t>
-            </w:r>
-            <w:r>
-              <w:rPr>
-                <w:rFonts w:ascii="Times New Roman" w:eastAsia="Times New Roman" w:hAnsi="Times New Roman" w:cs="Times New Roman"/>
-                <w:sz w:val="20"/>
-                <w:szCs w:val="20"/>
-              </w:rPr>
-              <w:t>ial_velocity_of_scatterers_away</w:t>
+              <w:t>radial_velocity_of_scatterers_away</w:t>
             </w:r>
             <w:proofErr w:type="spellEnd"/>
             <w:r>
@@ -4092,13 +4077,6 @@
                 <w:szCs w:val="20"/>
               </w:rPr>
               <w:br/>
-            </w:r>
-            <w:r>
-              <w:rPr>
-                <w:rFonts w:ascii="Times New Roman" w:eastAsia="Times New Roman" w:hAnsi="Times New Roman" w:cs="Times New Roman"/>
-                <w:sz w:val="20"/>
-                <w:szCs w:val="20"/>
-              </w:rPr>
               <w:t>_</w:t>
             </w:r>
             <w:proofErr w:type="spellStart"/>
@@ -4146,15 +4124,7 @@
                 <w:sz w:val="20"/>
                 <w:szCs w:val="20"/>
               </w:rPr>
-              <w:t xml:space="preserve"> velocity</w:t>
-            </w:r>
-            <w:r>
-              <w:rPr>
-                <w:rFonts w:ascii="Times New Roman" w:eastAsia="Times New Roman" w:hAnsi="Times New Roman" w:cs="Times New Roman"/>
-                <w:sz w:val="20"/>
-                <w:szCs w:val="20"/>
-              </w:rPr>
-              <w:t xml:space="preserve"> for </w:t>
+              <w:t xml:space="preserve"> velocity for </w:t>
             </w:r>
             <w:r>
               <w:rPr>
@@ -4170,23 +4140,7 @@
                 <w:sz w:val="20"/>
                 <w:szCs w:val="20"/>
               </w:rPr>
-              <w:t xml:space="preserve">copolar </w:t>
-            </w:r>
-            <w:r>
-              <w:rPr>
-                <w:rFonts w:ascii="Times New Roman" w:eastAsia="Times New Roman" w:hAnsi="Times New Roman" w:cs="Times New Roman"/>
-                <w:sz w:val="20"/>
-                <w:szCs w:val="20"/>
-              </w:rPr>
-              <w:t>vertical</w:t>
-            </w:r>
-            <w:r>
-              <w:rPr>
-                <w:rFonts w:ascii="Times New Roman" w:eastAsia="Times New Roman" w:hAnsi="Times New Roman" w:cs="Times New Roman"/>
-                <w:sz w:val="20"/>
-                <w:szCs w:val="20"/>
-              </w:rPr>
-              <w:t xml:space="preserve"> receive</w:t>
+              <w:t>copolar vertical receive</w:t>
             </w:r>
             <w:r>
               <w:rPr>
@@ -4230,7 +4184,16 @@
                 <w:sz w:val="20"/>
                 <w:szCs w:val="20"/>
               </w:rPr>
-              <w:t>m s-1</w:t>
+              <w:t>m s</w:t>
+            </w:r>
+            <w:r>
+              <w:rPr>
+                <w:rFonts w:ascii="Times New Roman" w:eastAsia="Times New Roman" w:hAnsi="Times New Roman" w:cs="Times New Roman"/>
+                <w:sz w:val="20"/>
+                <w:szCs w:val="20"/>
+                <w:vertAlign w:val="superscript"/>
+              </w:rPr>
+              <w:t>-1</w:t>
             </w:r>
           </w:p>
         </w:tc>
@@ -4304,47 +4267,15 @@
                 <w:sz w:val="20"/>
                 <w:szCs w:val="20"/>
               </w:rPr>
-              <w:t xml:space="preserve">A measure of </w:t>
-            </w:r>
-            <w:r>
-              <w:rPr>
-                <w:rFonts w:ascii="Times New Roman" w:eastAsia="Times New Roman" w:hAnsi="Times New Roman" w:cs="Times New Roman"/>
-                <w:sz w:val="20"/>
-                <w:szCs w:val="20"/>
-              </w:rPr>
-              <w:t xml:space="preserve">the dispersion of </w:t>
-            </w:r>
-            <w:r>
-              <w:rPr>
-                <w:rFonts w:ascii="Times New Roman" w:eastAsia="Times New Roman" w:hAnsi="Times New Roman" w:cs="Times New Roman"/>
-                <w:sz w:val="20"/>
-                <w:szCs w:val="20"/>
-              </w:rPr>
-              <w:t>r</w:t>
-            </w:r>
-            <w:r>
-              <w:rPr>
-                <w:rFonts w:ascii="Times New Roman" w:eastAsia="Times New Roman" w:hAnsi="Times New Roman" w:cs="Times New Roman"/>
-                <w:sz w:val="20"/>
-                <w:szCs w:val="20"/>
-              </w:rPr>
-              <w:t xml:space="preserve">adial velocity </w:t>
-            </w:r>
-            <w:r>
-              <w:rPr>
-                <w:rFonts w:ascii="Times New Roman" w:eastAsia="Times New Roman" w:hAnsi="Times New Roman" w:cs="Times New Roman"/>
-                <w:sz w:val="20"/>
-                <w:szCs w:val="20"/>
-              </w:rPr>
-              <w:t xml:space="preserve">within </w:t>
-            </w:r>
-            <w:r>
-              <w:rPr>
-                <w:rFonts w:ascii="Times New Roman" w:eastAsia="Times New Roman" w:hAnsi="Times New Roman" w:cs="Times New Roman"/>
-                <w:sz w:val="20"/>
-                <w:szCs w:val="20"/>
-              </w:rPr>
-              <w:t xml:space="preserve">the </w:t>
+              <w:t xml:space="preserve">A measure of the dispersion of radial velocity </w:t>
+            </w:r>
+            <w:r>
+              <w:rPr>
+                <w:rFonts w:ascii="Times New Roman" w:eastAsia="Times New Roman" w:hAnsi="Times New Roman" w:cs="Times New Roman"/>
+                <w:sz w:val="20"/>
+                <w:szCs w:val="20"/>
+              </w:rPr>
+              <w:t xml:space="preserve">within the </w:t>
             </w:r>
             <w:r>
               <w:rPr>
@@ -4360,55 +4291,15 @@
                 <w:sz w:val="20"/>
                 <w:szCs w:val="20"/>
               </w:rPr>
-              <w:t>measurement</w:t>
-            </w:r>
-            <w:r>
-              <w:rPr>
-                <w:rFonts w:ascii="Times New Roman" w:eastAsia="Times New Roman" w:hAnsi="Times New Roman" w:cs="Times New Roman"/>
-                <w:sz w:val="20"/>
-                <w:szCs w:val="20"/>
-              </w:rPr>
-              <w:t xml:space="preserve"> volume</w:t>
-            </w:r>
-            <w:r>
-              <w:rPr>
-                <w:rFonts w:ascii="Times New Roman" w:eastAsia="Times New Roman" w:hAnsi="Times New Roman" w:cs="Times New Roman"/>
-                <w:sz w:val="20"/>
-                <w:szCs w:val="20"/>
-              </w:rPr>
-              <w:t>.</w:t>
-            </w:r>
-            <w:r>
-              <w:rPr>
-                <w:rFonts w:ascii="Times New Roman" w:eastAsia="Times New Roman" w:hAnsi="Times New Roman" w:cs="Times New Roman"/>
-                <w:sz w:val="20"/>
-                <w:szCs w:val="20"/>
-              </w:rPr>
-              <w:t xml:space="preserve"> This </w:t>
-            </w:r>
-            <w:r>
-              <w:rPr>
-                <w:rFonts w:ascii="Times New Roman" w:eastAsia="Times New Roman" w:hAnsi="Times New Roman" w:cs="Times New Roman"/>
-                <w:sz w:val="20"/>
-                <w:szCs w:val="20"/>
-              </w:rPr>
-              <w:t xml:space="preserve">is analogous to the </w:t>
-            </w:r>
-            <w:r>
-              <w:rPr>
-                <w:rFonts w:ascii="Times New Roman" w:eastAsia="Times New Roman" w:hAnsi="Times New Roman" w:cs="Times New Roman"/>
-                <w:sz w:val="20"/>
-                <w:szCs w:val="20"/>
-              </w:rPr>
-              <w:t xml:space="preserve">standard deviation of the </w:t>
-            </w:r>
-            <w:r>
-              <w:rPr>
-                <w:rFonts w:ascii="Times New Roman" w:eastAsia="Times New Roman" w:hAnsi="Times New Roman" w:cs="Times New Roman"/>
-                <w:sz w:val="20"/>
-                <w:szCs w:val="20"/>
-              </w:rPr>
-              <w:t>distribution of velocities for all particles in the measurement volume.</w:t>
+              <w:t>measurement volume.</w:t>
+            </w:r>
+            <w:r>
+              <w:rPr>
+                <w:rFonts w:ascii="Times New Roman" w:eastAsia="Times New Roman" w:hAnsi="Times New Roman" w:cs="Times New Roman"/>
+                <w:sz w:val="20"/>
+                <w:szCs w:val="20"/>
+              </w:rPr>
+              <w:t xml:space="preserve"> This is analogous to the standard deviation of the distribution of velocities for all particles in the measurement volume.</w:t>
             </w:r>
           </w:p>
         </w:tc>
@@ -4437,7 +4328,16 @@
                 <w:sz w:val="20"/>
                 <w:szCs w:val="20"/>
               </w:rPr>
-              <w:t>m s-1</w:t>
+              <w:t>m s</w:t>
+            </w:r>
+            <w:r>
+              <w:rPr>
+                <w:rFonts w:ascii="Times New Roman" w:eastAsia="Times New Roman" w:hAnsi="Times New Roman" w:cs="Times New Roman"/>
+                <w:sz w:val="20"/>
+                <w:szCs w:val="20"/>
+                <w:vertAlign w:val="superscript"/>
+              </w:rPr>
+              <w:t>-1</w:t>
             </w:r>
           </w:p>
         </w:tc>
@@ -4529,15 +4429,7 @@
                 <w:sz w:val="20"/>
                 <w:szCs w:val="20"/>
               </w:rPr>
-              <w:t xml:space="preserve"> </w:t>
-            </w:r>
-            <w:r>
-              <w:rPr>
-                <w:rFonts w:ascii="Times New Roman" w:eastAsia="Times New Roman" w:hAnsi="Times New Roman" w:cs="Times New Roman"/>
-                <w:sz w:val="20"/>
-                <w:szCs w:val="20"/>
-              </w:rPr>
-              <w:t xml:space="preserve">for </w:t>
+              <w:t xml:space="preserve"> for </w:t>
             </w:r>
             <w:r>
               <w:rPr>
@@ -4598,7 +4490,16 @@
                 <w:sz w:val="20"/>
                 <w:szCs w:val="20"/>
               </w:rPr>
-              <w:t>m s-1</w:t>
+              <w:t>m s</w:t>
+            </w:r>
+            <w:r>
+              <w:rPr>
+                <w:rFonts w:ascii="Times New Roman" w:eastAsia="Times New Roman" w:hAnsi="Times New Roman" w:cs="Times New Roman"/>
+                <w:sz w:val="20"/>
+                <w:szCs w:val="20"/>
+                <w:vertAlign w:val="superscript"/>
+              </w:rPr>
+              <w:t>-1</w:t>
             </w:r>
           </w:p>
         </w:tc>
@@ -4690,15 +4591,7 @@
                 <w:sz w:val="20"/>
                 <w:szCs w:val="20"/>
               </w:rPr>
-              <w:t xml:space="preserve"> </w:t>
-            </w:r>
-            <w:r>
-              <w:rPr>
-                <w:rFonts w:ascii="Times New Roman" w:eastAsia="Times New Roman" w:hAnsi="Times New Roman" w:cs="Times New Roman"/>
-                <w:sz w:val="20"/>
-                <w:szCs w:val="20"/>
-              </w:rPr>
-              <w:t xml:space="preserve">for </w:t>
+              <w:t xml:space="preserve"> for </w:t>
             </w:r>
             <w:r>
               <w:rPr>
@@ -4714,23 +4607,7 @@
                 <w:sz w:val="20"/>
                 <w:szCs w:val="20"/>
               </w:rPr>
-              <w:t xml:space="preserve">copolar </w:t>
-            </w:r>
-            <w:r>
-              <w:rPr>
-                <w:rFonts w:ascii="Times New Roman" w:eastAsia="Times New Roman" w:hAnsi="Times New Roman" w:cs="Times New Roman"/>
-                <w:sz w:val="20"/>
-                <w:szCs w:val="20"/>
-              </w:rPr>
-              <w:t>vertical</w:t>
-            </w:r>
-            <w:r>
-              <w:rPr>
-                <w:rFonts w:ascii="Times New Roman" w:eastAsia="Times New Roman" w:hAnsi="Times New Roman" w:cs="Times New Roman"/>
-                <w:sz w:val="20"/>
-                <w:szCs w:val="20"/>
-              </w:rPr>
-              <w:t xml:space="preserve"> receive</w:t>
+              <w:t>copolar vertical receive</w:t>
             </w:r>
             <w:r>
               <w:rPr>
@@ -4775,7 +4652,16 @@
                 <w:sz w:val="20"/>
                 <w:szCs w:val="20"/>
               </w:rPr>
-              <w:t>m s-1</w:t>
+              <w:t>m s</w:t>
+            </w:r>
+            <w:r>
+              <w:rPr>
+                <w:rFonts w:ascii="Times New Roman" w:eastAsia="Times New Roman" w:hAnsi="Times New Roman" w:cs="Times New Roman"/>
+                <w:sz w:val="20"/>
+                <w:szCs w:val="20"/>
+                <w:vertAlign w:val="superscript"/>
+              </w:rPr>
+              <w:t>-1</w:t>
             </w:r>
           </w:p>
         </w:tc>
@@ -5750,7 +5636,7 @@
                 <w:sz w:val="20"/>
                 <w:szCs w:val="20"/>
               </w:rPr>
-              <w:t>degrees</w:t>
+              <w:t>degree</w:t>
             </w:r>
           </w:p>
         </w:tc>
@@ -5903,7 +5789,24 @@
                 <w:sz w:val="20"/>
                 <w:szCs w:val="20"/>
               </w:rPr>
-              <w:t>degrees/km</w:t>
+              <w:t xml:space="preserve">degree </w:t>
+            </w:r>
+            <w:r>
+              <w:rPr>
+                <w:rFonts w:ascii="Times New Roman" w:eastAsia="Times New Roman" w:hAnsi="Times New Roman" w:cs="Times New Roman"/>
+                <w:sz w:val="20"/>
+                <w:szCs w:val="20"/>
+              </w:rPr>
+              <w:t>km</w:t>
+            </w:r>
+            <w:r>
+              <w:rPr>
+                <w:rFonts w:ascii="Times New Roman" w:eastAsia="Times New Roman" w:hAnsi="Times New Roman" w:cs="Times New Roman"/>
+                <w:sz w:val="20"/>
+                <w:szCs w:val="20"/>
+                <w:vertAlign w:val="superscript"/>
+              </w:rPr>
+              <w:t>-1</w:t>
             </w:r>
           </w:p>
         </w:tc>
@@ -6062,7 +5965,7 @@
                 <w:sz w:val="20"/>
                 <w:szCs w:val="20"/>
               </w:rPr>
-              <w:t>degrees</w:t>
+              <w:t>degree</w:t>
             </w:r>
           </w:p>
         </w:tc>
@@ -6213,7 +6116,15 @@
                 <w:sz w:val="20"/>
                 <w:szCs w:val="20"/>
               </w:rPr>
-              <w:t>degrees</w:t>
+              <w:t>degre</w:t>
+            </w:r>
+            <w:r>
+              <w:rPr>
+                <w:rFonts w:ascii="Times New Roman" w:eastAsia="Times New Roman" w:hAnsi="Times New Roman" w:cs="Times New Roman"/>
+                <w:sz w:val="20"/>
+                <w:szCs w:val="20"/>
+              </w:rPr>
+              <w:t>e</w:t>
             </w:r>
           </w:p>
         </w:tc>
@@ -8961,8 +8872,8 @@
           <w:szCs w:val="24"/>
         </w:rPr>
       </w:pPr>
-      <w:bookmarkStart w:id="5" w:name="_2dlolyb" w:colFirst="0" w:colLast="0"/>
-      <w:bookmarkEnd w:id="5"/>
+      <w:bookmarkStart w:id="4" w:name="_2dlolyb" w:colFirst="0" w:colLast="0"/>
+      <w:bookmarkEnd w:id="4"/>
     </w:p>
     <w:p>
       <w:pPr>
@@ -8973,8 +8884,8 @@
           <w:b/>
         </w:rPr>
       </w:pPr>
-      <w:bookmarkStart w:id="6" w:name="_wwy8z68i19kv" w:colFirst="0" w:colLast="0"/>
-      <w:bookmarkEnd w:id="6"/>
+      <w:bookmarkStart w:id="5" w:name="_wwy8z68i19kv" w:colFirst="0" w:colLast="0"/>
+      <w:bookmarkEnd w:id="5"/>
       <w:r>
         <w:rPr>
           <w:b/>
@@ -10429,25 +10340,7 @@
                 <w:sz w:val="24"/>
                 <w:szCs w:val="24"/>
               </w:rPr>
-              <w:t>power</w:t>
-            </w:r>
-            <w:r>
-              <w:rPr>
-                <w:rFonts w:ascii="Times New Roman" w:eastAsia="Times New Roman" w:hAnsi="Times New Roman" w:cs="Times New Roman"/>
-                <w:b/>
-                <w:sz w:val="24"/>
-                <w:szCs w:val="24"/>
-              </w:rPr>
-              <w:t>/</w:t>
-            </w:r>
-            <w:r>
-              <w:rPr>
-                <w:rFonts w:ascii="Times New Roman" w:eastAsia="Times New Roman" w:hAnsi="Times New Roman" w:cs="Times New Roman"/>
-                <w:b/>
-                <w:sz w:val="24"/>
-                <w:szCs w:val="24"/>
-              </w:rPr>
-              <w:t>phase</w:t>
+              <w:t>(power, phase)</w:t>
             </w:r>
           </w:p>
         </w:tc>
@@ -10546,15 +10439,15 @@
                 <w:sz w:val="20"/>
                 <w:szCs w:val="20"/>
               </w:rPr>
-              <w:t>power</w:t>
-            </w:r>
-            <w:r>
-              <w:rPr>
-                <w:rFonts w:ascii="Times New Roman" w:eastAsia="Times New Roman" w:hAnsi="Times New Roman" w:cs="Times New Roman"/>
-                <w:sz w:val="20"/>
-                <w:szCs w:val="20"/>
-              </w:rPr>
-              <w:t>/phase.</w:t>
+              <w:t>(power, phase)</w:t>
+            </w:r>
+            <w:r>
+              <w:rPr>
+                <w:rFonts w:ascii="Times New Roman" w:eastAsia="Times New Roman" w:hAnsi="Times New Roman" w:cs="Times New Roman"/>
+                <w:sz w:val="20"/>
+                <w:szCs w:val="20"/>
+              </w:rPr>
+              <w:t>.</w:t>
             </w:r>
           </w:p>
         </w:tc>
@@ -10577,6 +10470,14 @@
                 <w:szCs w:val="20"/>
               </w:rPr>
             </w:pPr>
+            <w:r>
+              <w:rPr>
+                <w:rFonts w:ascii="Times New Roman" w:eastAsia="Times New Roman" w:hAnsi="Times New Roman" w:cs="Times New Roman"/>
+                <w:sz w:val="20"/>
+                <w:szCs w:val="20"/>
+              </w:rPr>
+              <w:t>(</w:t>
+            </w:r>
             <w:proofErr w:type="spellStart"/>
             <w:r>
               <w:rPr>
@@ -10593,7 +10494,7 @@
                 <w:sz w:val="20"/>
                 <w:szCs w:val="20"/>
               </w:rPr>
-              <w:t>/degree</w:t>
+              <w:t>, degree)</w:t>
             </w:r>
           </w:p>
         </w:tc>
@@ -10692,15 +10593,15 @@
                 <w:sz w:val="20"/>
                 <w:szCs w:val="20"/>
               </w:rPr>
-              <w:t>power</w:t>
-            </w:r>
-            <w:r>
-              <w:rPr>
-                <w:rFonts w:ascii="Times New Roman" w:eastAsia="Times New Roman" w:hAnsi="Times New Roman" w:cs="Times New Roman"/>
-                <w:sz w:val="20"/>
-                <w:szCs w:val="20"/>
-              </w:rPr>
-              <w:t>/phase.</w:t>
+              <w:t>(power, phase)</w:t>
+            </w:r>
+            <w:r>
+              <w:rPr>
+                <w:rFonts w:ascii="Times New Roman" w:eastAsia="Times New Roman" w:hAnsi="Times New Roman" w:cs="Times New Roman"/>
+                <w:sz w:val="20"/>
+                <w:szCs w:val="20"/>
+              </w:rPr>
+              <w:t>.</w:t>
             </w:r>
           </w:p>
         </w:tc>
@@ -10723,6 +10624,14 @@
                 <w:szCs w:val="20"/>
               </w:rPr>
             </w:pPr>
+            <w:r>
+              <w:rPr>
+                <w:rFonts w:ascii="Times New Roman" w:eastAsia="Times New Roman" w:hAnsi="Times New Roman" w:cs="Times New Roman"/>
+                <w:sz w:val="20"/>
+                <w:szCs w:val="20"/>
+              </w:rPr>
+              <w:t>(</w:t>
+            </w:r>
             <w:proofErr w:type="spellStart"/>
             <w:r>
               <w:rPr>
@@ -10739,7 +10648,7 @@
                 <w:sz w:val="20"/>
                 <w:szCs w:val="20"/>
               </w:rPr>
-              <w:t>/degree</w:t>
+              <w:t>, degree)</w:t>
             </w:r>
           </w:p>
         </w:tc>
@@ -10838,15 +10747,15 @@
                 <w:sz w:val="20"/>
                 <w:szCs w:val="20"/>
               </w:rPr>
-              <w:t>power</w:t>
-            </w:r>
-            <w:r>
-              <w:rPr>
-                <w:rFonts w:ascii="Times New Roman" w:eastAsia="Times New Roman" w:hAnsi="Times New Roman" w:cs="Times New Roman"/>
-                <w:sz w:val="20"/>
-                <w:szCs w:val="20"/>
-              </w:rPr>
-              <w:t>/phase.</w:t>
+              <w:t>(power, phase)</w:t>
+            </w:r>
+            <w:r>
+              <w:rPr>
+                <w:rFonts w:ascii="Times New Roman" w:eastAsia="Times New Roman" w:hAnsi="Times New Roman" w:cs="Times New Roman"/>
+                <w:sz w:val="20"/>
+                <w:szCs w:val="20"/>
+              </w:rPr>
+              <w:t>.</w:t>
             </w:r>
           </w:p>
         </w:tc>
@@ -10869,6 +10778,14 @@
                 <w:szCs w:val="20"/>
               </w:rPr>
             </w:pPr>
+            <w:r>
+              <w:rPr>
+                <w:rFonts w:ascii="Times New Roman" w:eastAsia="Times New Roman" w:hAnsi="Times New Roman" w:cs="Times New Roman"/>
+                <w:sz w:val="20"/>
+                <w:szCs w:val="20"/>
+              </w:rPr>
+              <w:t>(</w:t>
+            </w:r>
             <w:proofErr w:type="spellStart"/>
             <w:r>
               <w:rPr>
@@ -10885,7 +10802,7 @@
                 <w:sz w:val="20"/>
                 <w:szCs w:val="20"/>
               </w:rPr>
-              <w:t>/degree</w:t>
+              <w:t>, degree)</w:t>
             </w:r>
           </w:p>
         </w:tc>
@@ -10950,16 +10867,7 @@
                 <w:sz w:val="24"/>
                 <w:szCs w:val="24"/>
               </w:rPr>
-              <w:t>power</w:t>
-            </w:r>
-            <w:r>
-              <w:rPr>
-                <w:rFonts w:ascii="Times New Roman" w:eastAsia="Times New Roman" w:hAnsi="Times New Roman" w:cs="Times New Roman"/>
-                <w:b/>
-                <w:sz w:val="24"/>
-                <w:szCs w:val="24"/>
-              </w:rPr>
-              <w:t>/phase</w:t>
+              <w:t>(power, phase)</w:t>
             </w:r>
           </w:p>
         </w:tc>
@@ -11058,15 +10966,15 @@
                 <w:sz w:val="20"/>
                 <w:szCs w:val="20"/>
               </w:rPr>
-              <w:t>power</w:t>
-            </w:r>
-            <w:r>
-              <w:rPr>
-                <w:rFonts w:ascii="Times New Roman" w:eastAsia="Times New Roman" w:hAnsi="Times New Roman" w:cs="Times New Roman"/>
-                <w:sz w:val="20"/>
-                <w:szCs w:val="20"/>
-              </w:rPr>
-              <w:t>/phase.</w:t>
+              <w:t>(power, phase)</w:t>
+            </w:r>
+            <w:r>
+              <w:rPr>
+                <w:rFonts w:ascii="Times New Roman" w:eastAsia="Times New Roman" w:hAnsi="Times New Roman" w:cs="Times New Roman"/>
+                <w:sz w:val="20"/>
+                <w:szCs w:val="20"/>
+              </w:rPr>
+              <w:t>.</w:t>
             </w:r>
           </w:p>
         </w:tc>
@@ -11089,6 +10997,14 @@
                 <w:szCs w:val="20"/>
               </w:rPr>
             </w:pPr>
+            <w:r>
+              <w:rPr>
+                <w:rFonts w:ascii="Times New Roman" w:eastAsia="Times New Roman" w:hAnsi="Times New Roman" w:cs="Times New Roman"/>
+                <w:sz w:val="20"/>
+                <w:szCs w:val="20"/>
+              </w:rPr>
+              <w:t>(</w:t>
+            </w:r>
             <w:proofErr w:type="spellStart"/>
             <w:r>
               <w:rPr>
@@ -11105,7 +11021,7 @@
                 <w:sz w:val="20"/>
                 <w:szCs w:val="20"/>
               </w:rPr>
-              <w:t>/degree</w:t>
+              <w:t>, degree)</w:t>
             </w:r>
           </w:p>
         </w:tc>
@@ -11204,15 +11120,15 @@
                 <w:sz w:val="20"/>
                 <w:szCs w:val="20"/>
               </w:rPr>
-              <w:t>power</w:t>
-            </w:r>
-            <w:r>
-              <w:rPr>
-                <w:rFonts w:ascii="Times New Roman" w:eastAsia="Times New Roman" w:hAnsi="Times New Roman" w:cs="Times New Roman"/>
-                <w:sz w:val="20"/>
-                <w:szCs w:val="20"/>
-              </w:rPr>
-              <w:t>/phase.</w:t>
+              <w:t>(power, phase)</w:t>
+            </w:r>
+            <w:r>
+              <w:rPr>
+                <w:rFonts w:ascii="Times New Roman" w:eastAsia="Times New Roman" w:hAnsi="Times New Roman" w:cs="Times New Roman"/>
+                <w:sz w:val="20"/>
+                <w:szCs w:val="20"/>
+              </w:rPr>
+              <w:t>.</w:t>
             </w:r>
           </w:p>
         </w:tc>
@@ -11235,6 +11151,14 @@
                 <w:szCs w:val="20"/>
               </w:rPr>
             </w:pPr>
+            <w:r>
+              <w:rPr>
+                <w:rFonts w:ascii="Times New Roman" w:eastAsia="Times New Roman" w:hAnsi="Times New Roman" w:cs="Times New Roman"/>
+                <w:sz w:val="20"/>
+                <w:szCs w:val="20"/>
+              </w:rPr>
+              <w:t>(</w:t>
+            </w:r>
             <w:proofErr w:type="spellStart"/>
             <w:r>
               <w:rPr>
@@ -11251,7 +11175,7 @@
                 <w:sz w:val="20"/>
                 <w:szCs w:val="20"/>
               </w:rPr>
-              <w:t>/degree</w:t>
+              <w:t>, degree)</w:t>
             </w:r>
           </w:p>
         </w:tc>
@@ -11451,15 +11375,15 @@
                 <w:sz w:val="20"/>
                 <w:szCs w:val="20"/>
               </w:rPr>
-              <w:t>power</w:t>
-            </w:r>
-            <w:r>
-              <w:rPr>
-                <w:rFonts w:ascii="Times New Roman" w:eastAsia="Times New Roman" w:hAnsi="Times New Roman" w:cs="Times New Roman"/>
-                <w:sz w:val="20"/>
-                <w:szCs w:val="20"/>
-              </w:rPr>
-              <w:t>/phase.</w:t>
+              <w:t>(power, phase)</w:t>
+            </w:r>
+            <w:r>
+              <w:rPr>
+                <w:rFonts w:ascii="Times New Roman" w:eastAsia="Times New Roman" w:hAnsi="Times New Roman" w:cs="Times New Roman"/>
+                <w:sz w:val="20"/>
+                <w:szCs w:val="20"/>
+              </w:rPr>
+              <w:t>.</w:t>
             </w:r>
           </w:p>
         </w:tc>
@@ -11482,6 +11406,14 @@
                 <w:szCs w:val="20"/>
               </w:rPr>
             </w:pPr>
+            <w:r>
+              <w:rPr>
+                <w:rFonts w:ascii="Times New Roman" w:eastAsia="Times New Roman" w:hAnsi="Times New Roman" w:cs="Times New Roman"/>
+                <w:sz w:val="20"/>
+                <w:szCs w:val="20"/>
+              </w:rPr>
+              <w:t>(</w:t>
+            </w:r>
             <w:proofErr w:type="spellStart"/>
             <w:r>
               <w:rPr>
@@ -11498,7 +11430,7 @@
                 <w:sz w:val="20"/>
                 <w:szCs w:val="20"/>
               </w:rPr>
-              <w:t>/degree</w:t>
+              <w:t>, degree)</w:t>
             </w:r>
           </w:p>
         </w:tc>
@@ -11605,23 +11537,32 @@
                 <w:sz w:val="20"/>
                 <w:szCs w:val="20"/>
               </w:rPr>
-              <w:t xml:space="preserve">This is a complex quantity, stored as </w:t>
-            </w:r>
-            <w:r>
-              <w:rPr>
-                <w:rFonts w:ascii="Times New Roman" w:eastAsia="Times New Roman" w:hAnsi="Times New Roman" w:cs="Times New Roman"/>
-                <w:sz w:val="20"/>
-                <w:szCs w:val="20"/>
-              </w:rPr>
-              <w:t>power</w:t>
-            </w:r>
-            <w:r>
-              <w:rPr>
-                <w:rFonts w:ascii="Times New Roman" w:eastAsia="Times New Roman" w:hAnsi="Times New Roman" w:cs="Times New Roman"/>
-                <w:sz w:val="20"/>
-                <w:szCs w:val="20"/>
-              </w:rPr>
-              <w:t>/phase.</w:t>
+              <w:t>This i</w:t>
+            </w:r>
+            <w:r>
+              <w:rPr>
+                <w:rFonts w:ascii="Times New Roman" w:eastAsia="Times New Roman" w:hAnsi="Times New Roman" w:cs="Times New Roman"/>
+                <w:sz w:val="20"/>
+                <w:szCs w:val="20"/>
+              </w:rPr>
+              <w:t>s a complex quantity, stored as</w:t>
+            </w:r>
+            <w:r>
+              <w:rPr>
+                <w:rFonts w:ascii="Times New Roman" w:eastAsia="Times New Roman" w:hAnsi="Times New Roman" w:cs="Times New Roman"/>
+                <w:sz w:val="20"/>
+                <w:szCs w:val="20"/>
+              </w:rPr>
+              <w:br/>
+              <w:t>(power, phase)</w:t>
+            </w:r>
+            <w:r>
+              <w:rPr>
+                <w:rFonts w:ascii="Times New Roman" w:eastAsia="Times New Roman" w:hAnsi="Times New Roman" w:cs="Times New Roman"/>
+                <w:sz w:val="20"/>
+                <w:szCs w:val="20"/>
+              </w:rPr>
+              <w:t>.</w:t>
             </w:r>
           </w:p>
         </w:tc>
@@ -11644,6 +11585,14 @@
                 <w:szCs w:val="20"/>
               </w:rPr>
             </w:pPr>
+            <w:r>
+              <w:rPr>
+                <w:rFonts w:ascii="Times New Roman" w:eastAsia="Times New Roman" w:hAnsi="Times New Roman" w:cs="Times New Roman"/>
+                <w:sz w:val="20"/>
+                <w:szCs w:val="20"/>
+              </w:rPr>
+              <w:t>(</w:t>
+            </w:r>
             <w:proofErr w:type="spellStart"/>
             <w:r>
               <w:rPr>
@@ -11660,7 +11609,7 @@
                 <w:sz w:val="20"/>
                 <w:szCs w:val="20"/>
               </w:rPr>
-              <w:t>/degree</w:t>
+              <w:t>, degree)</w:t>
             </w:r>
           </w:p>
         </w:tc>
@@ -11836,23 +11785,32 @@
                 <w:sz w:val="20"/>
                 <w:szCs w:val="20"/>
               </w:rPr>
-              <w:t xml:space="preserve">This is a complex quantity, stored as </w:t>
-            </w:r>
-            <w:r>
-              <w:rPr>
-                <w:rFonts w:ascii="Times New Roman" w:eastAsia="Times New Roman" w:hAnsi="Times New Roman" w:cs="Times New Roman"/>
-                <w:sz w:val="20"/>
-                <w:szCs w:val="20"/>
-              </w:rPr>
-              <w:t>power</w:t>
-            </w:r>
-            <w:r>
-              <w:rPr>
-                <w:rFonts w:ascii="Times New Roman" w:eastAsia="Times New Roman" w:hAnsi="Times New Roman" w:cs="Times New Roman"/>
-                <w:sz w:val="20"/>
-                <w:szCs w:val="20"/>
-              </w:rPr>
-              <w:t>/phase.</w:t>
+              <w:t>This i</w:t>
+            </w:r>
+            <w:r>
+              <w:rPr>
+                <w:rFonts w:ascii="Times New Roman" w:eastAsia="Times New Roman" w:hAnsi="Times New Roman" w:cs="Times New Roman"/>
+                <w:sz w:val="20"/>
+                <w:szCs w:val="20"/>
+              </w:rPr>
+              <w:t>s a complex quantity, stored as</w:t>
+            </w:r>
+            <w:r>
+              <w:rPr>
+                <w:rFonts w:ascii="Times New Roman" w:eastAsia="Times New Roman" w:hAnsi="Times New Roman" w:cs="Times New Roman"/>
+                <w:sz w:val="20"/>
+                <w:szCs w:val="20"/>
+              </w:rPr>
+              <w:br/>
+              <w:t>(power, phase)</w:t>
+            </w:r>
+            <w:r>
+              <w:rPr>
+                <w:rFonts w:ascii="Times New Roman" w:eastAsia="Times New Roman" w:hAnsi="Times New Roman" w:cs="Times New Roman"/>
+                <w:sz w:val="20"/>
+                <w:szCs w:val="20"/>
+              </w:rPr>
+              <w:t>.</w:t>
             </w:r>
           </w:p>
         </w:tc>
@@ -11875,6 +11833,14 @@
                 <w:szCs w:val="20"/>
               </w:rPr>
             </w:pPr>
+            <w:r>
+              <w:rPr>
+                <w:rFonts w:ascii="Times New Roman" w:eastAsia="Times New Roman" w:hAnsi="Times New Roman" w:cs="Times New Roman"/>
+                <w:sz w:val="20"/>
+                <w:szCs w:val="20"/>
+              </w:rPr>
+              <w:t>(</w:t>
+            </w:r>
             <w:proofErr w:type="spellStart"/>
             <w:r>
               <w:rPr>
@@ -11891,7 +11857,7 @@
                 <w:sz w:val="20"/>
                 <w:szCs w:val="20"/>
               </w:rPr>
-              <w:t>/degree</w:t>
+              <w:t>, degree)</w:t>
             </w:r>
           </w:p>
         </w:tc>
@@ -11999,23 +11965,32 @@
                 <w:sz w:val="20"/>
                 <w:szCs w:val="20"/>
               </w:rPr>
-              <w:t xml:space="preserve">This is a complex quantity, stored as </w:t>
-            </w:r>
-            <w:r>
-              <w:rPr>
-                <w:rFonts w:ascii="Times New Roman" w:eastAsia="Times New Roman" w:hAnsi="Times New Roman" w:cs="Times New Roman"/>
-                <w:sz w:val="20"/>
-                <w:szCs w:val="20"/>
-              </w:rPr>
-              <w:t>power</w:t>
-            </w:r>
-            <w:r>
-              <w:rPr>
-                <w:rFonts w:ascii="Times New Roman" w:eastAsia="Times New Roman" w:hAnsi="Times New Roman" w:cs="Times New Roman"/>
-                <w:sz w:val="20"/>
-                <w:szCs w:val="20"/>
-              </w:rPr>
-              <w:t>/phase.</w:t>
+              <w:t>This i</w:t>
+            </w:r>
+            <w:r>
+              <w:rPr>
+                <w:rFonts w:ascii="Times New Roman" w:eastAsia="Times New Roman" w:hAnsi="Times New Roman" w:cs="Times New Roman"/>
+                <w:sz w:val="20"/>
+                <w:szCs w:val="20"/>
+              </w:rPr>
+              <w:t>s a complex quantity, stored as</w:t>
+            </w:r>
+            <w:r>
+              <w:rPr>
+                <w:rFonts w:ascii="Times New Roman" w:eastAsia="Times New Roman" w:hAnsi="Times New Roman" w:cs="Times New Roman"/>
+                <w:sz w:val="20"/>
+                <w:szCs w:val="20"/>
+              </w:rPr>
+              <w:br/>
+              <w:t>(power, phase)</w:t>
+            </w:r>
+            <w:r>
+              <w:rPr>
+                <w:rFonts w:ascii="Times New Roman" w:eastAsia="Times New Roman" w:hAnsi="Times New Roman" w:cs="Times New Roman"/>
+                <w:sz w:val="20"/>
+                <w:szCs w:val="20"/>
+              </w:rPr>
+              <w:t>.</w:t>
             </w:r>
           </w:p>
         </w:tc>
@@ -12038,6 +12013,14 @@
                 <w:szCs w:val="20"/>
               </w:rPr>
             </w:pPr>
+            <w:r>
+              <w:rPr>
+                <w:rFonts w:ascii="Times New Roman" w:eastAsia="Times New Roman" w:hAnsi="Times New Roman" w:cs="Times New Roman"/>
+                <w:sz w:val="20"/>
+                <w:szCs w:val="20"/>
+              </w:rPr>
+              <w:t>(</w:t>
+            </w:r>
             <w:proofErr w:type="spellStart"/>
             <w:r>
               <w:rPr>
@@ -12054,7 +12037,7 @@
                 <w:sz w:val="20"/>
                 <w:szCs w:val="20"/>
               </w:rPr>
-              <w:t>/degree</w:t>
+              <w:t>, degree)</w:t>
             </w:r>
           </w:p>
         </w:tc>
@@ -12222,15 +12205,15 @@
                 <w:sz w:val="20"/>
                 <w:szCs w:val="20"/>
               </w:rPr>
-              <w:t>power</w:t>
-            </w:r>
-            <w:r>
-              <w:rPr>
-                <w:rFonts w:ascii="Times New Roman" w:eastAsia="Times New Roman" w:hAnsi="Times New Roman" w:cs="Times New Roman"/>
-                <w:sz w:val="20"/>
-                <w:szCs w:val="20"/>
-              </w:rPr>
-              <w:t>/phase.</w:t>
+              <w:t>(power, phase)</w:t>
+            </w:r>
+            <w:r>
+              <w:rPr>
+                <w:rFonts w:ascii="Times New Roman" w:eastAsia="Times New Roman" w:hAnsi="Times New Roman" w:cs="Times New Roman"/>
+                <w:sz w:val="20"/>
+                <w:szCs w:val="20"/>
+              </w:rPr>
+              <w:t>.</w:t>
             </w:r>
           </w:p>
         </w:tc>
@@ -12253,6 +12236,14 @@
                 <w:szCs w:val="20"/>
               </w:rPr>
             </w:pPr>
+            <w:r>
+              <w:rPr>
+                <w:rFonts w:ascii="Times New Roman" w:eastAsia="Times New Roman" w:hAnsi="Times New Roman" w:cs="Times New Roman"/>
+                <w:sz w:val="20"/>
+                <w:szCs w:val="20"/>
+              </w:rPr>
+              <w:t>(</w:t>
+            </w:r>
             <w:proofErr w:type="spellStart"/>
             <w:r>
               <w:rPr>
@@ -12269,7 +12260,7 @@
                 <w:sz w:val="20"/>
                 <w:szCs w:val="20"/>
               </w:rPr>
-              <w:t>/degree</w:t>
+              <w:t>, degree)</w:t>
             </w:r>
           </w:p>
         </w:tc>
@@ -12368,15 +12359,15 @@
                 <w:sz w:val="20"/>
                 <w:szCs w:val="20"/>
               </w:rPr>
-              <w:t>power</w:t>
-            </w:r>
-            <w:r>
-              <w:rPr>
-                <w:rFonts w:ascii="Times New Roman" w:eastAsia="Times New Roman" w:hAnsi="Times New Roman" w:cs="Times New Roman"/>
-                <w:sz w:val="20"/>
-                <w:szCs w:val="20"/>
-              </w:rPr>
-              <w:t>/phase.</w:t>
+              <w:t>(power, phase)</w:t>
+            </w:r>
+            <w:r>
+              <w:rPr>
+                <w:rFonts w:ascii="Times New Roman" w:eastAsia="Times New Roman" w:hAnsi="Times New Roman" w:cs="Times New Roman"/>
+                <w:sz w:val="20"/>
+                <w:szCs w:val="20"/>
+              </w:rPr>
+              <w:t>.</w:t>
             </w:r>
           </w:p>
         </w:tc>
@@ -12399,6 +12390,14 @@
                 <w:szCs w:val="20"/>
               </w:rPr>
             </w:pPr>
+            <w:r>
+              <w:rPr>
+                <w:rFonts w:ascii="Times New Roman" w:eastAsia="Times New Roman" w:hAnsi="Times New Roman" w:cs="Times New Roman"/>
+                <w:sz w:val="20"/>
+                <w:szCs w:val="20"/>
+              </w:rPr>
+              <w:t>(</w:t>
+            </w:r>
             <w:proofErr w:type="spellStart"/>
             <w:r>
               <w:rPr>
@@ -12415,7 +12414,7 @@
                 <w:sz w:val="20"/>
                 <w:szCs w:val="20"/>
               </w:rPr>
-              <w:t>/degree</w:t>
+              <w:t>, degree)</w:t>
             </w:r>
           </w:p>
         </w:tc>
@@ -12583,15 +12582,15 @@
                 <w:sz w:val="20"/>
                 <w:szCs w:val="20"/>
               </w:rPr>
-              <w:t>power</w:t>
-            </w:r>
-            <w:r>
-              <w:rPr>
-                <w:rFonts w:ascii="Times New Roman" w:eastAsia="Times New Roman" w:hAnsi="Times New Roman" w:cs="Times New Roman"/>
-                <w:sz w:val="20"/>
-                <w:szCs w:val="20"/>
-              </w:rPr>
-              <w:t>/phase.</w:t>
+              <w:t>(power, phase)</w:t>
+            </w:r>
+            <w:r>
+              <w:rPr>
+                <w:rFonts w:ascii="Times New Roman" w:eastAsia="Times New Roman" w:hAnsi="Times New Roman" w:cs="Times New Roman"/>
+                <w:sz w:val="20"/>
+                <w:szCs w:val="20"/>
+              </w:rPr>
+              <w:t>.</w:t>
             </w:r>
           </w:p>
         </w:tc>
@@ -12614,6 +12613,14 @@
                 <w:szCs w:val="20"/>
               </w:rPr>
             </w:pPr>
+            <w:r>
+              <w:rPr>
+                <w:rFonts w:ascii="Times New Roman" w:eastAsia="Times New Roman" w:hAnsi="Times New Roman" w:cs="Times New Roman"/>
+                <w:sz w:val="20"/>
+                <w:szCs w:val="20"/>
+              </w:rPr>
+              <w:t>(</w:t>
+            </w:r>
             <w:proofErr w:type="spellStart"/>
             <w:r>
               <w:rPr>
@@ -12630,7 +12637,7 @@
                 <w:sz w:val="20"/>
                 <w:szCs w:val="20"/>
               </w:rPr>
-              <w:t>/degree</w:t>
+              <w:t>, degree)</w:t>
             </w:r>
           </w:p>
         </w:tc>
@@ -12729,15 +12736,15 @@
                 <w:sz w:val="20"/>
                 <w:szCs w:val="20"/>
               </w:rPr>
-              <w:t>power</w:t>
-            </w:r>
-            <w:r>
-              <w:rPr>
-                <w:rFonts w:ascii="Times New Roman" w:eastAsia="Times New Roman" w:hAnsi="Times New Roman" w:cs="Times New Roman"/>
-                <w:sz w:val="20"/>
-                <w:szCs w:val="20"/>
-              </w:rPr>
-              <w:t>/phase.</w:t>
+              <w:t>(power, phase)</w:t>
+            </w:r>
+            <w:r>
+              <w:rPr>
+                <w:rFonts w:ascii="Times New Roman" w:eastAsia="Times New Roman" w:hAnsi="Times New Roman" w:cs="Times New Roman"/>
+                <w:sz w:val="20"/>
+                <w:szCs w:val="20"/>
+              </w:rPr>
+              <w:t>.</w:t>
             </w:r>
           </w:p>
         </w:tc>
@@ -12760,6 +12767,14 @@
                 <w:szCs w:val="20"/>
               </w:rPr>
             </w:pPr>
+            <w:r>
+              <w:rPr>
+                <w:rFonts w:ascii="Times New Roman" w:eastAsia="Times New Roman" w:hAnsi="Times New Roman" w:cs="Times New Roman"/>
+                <w:sz w:val="20"/>
+                <w:szCs w:val="20"/>
+              </w:rPr>
+              <w:t>(</w:t>
+            </w:r>
             <w:proofErr w:type="spellStart"/>
             <w:r>
               <w:rPr>
@@ -12776,7 +12791,7 @@
                 <w:sz w:val="20"/>
                 <w:szCs w:val="20"/>
               </w:rPr>
-              <w:t>/degree</w:t>
+              <w:t>, degree)</w:t>
             </w:r>
           </w:p>
         </w:tc>
@@ -12910,16 +12925,7 @@
                 <w:sz w:val="24"/>
                 <w:szCs w:val="24"/>
               </w:rPr>
-              <w:t>power</w:t>
-            </w:r>
-            <w:r>
-              <w:rPr>
-                <w:rFonts w:ascii="Times New Roman" w:eastAsia="Times New Roman" w:hAnsi="Times New Roman" w:cs="Times New Roman"/>
-                <w:b/>
-                <w:sz w:val="24"/>
-                <w:szCs w:val="24"/>
-              </w:rPr>
-              <w:t>/phase</w:t>
+              <w:t>(power, phase)</w:t>
             </w:r>
           </w:p>
         </w:tc>
@@ -13010,15 +13016,15 @@
                 <w:sz w:val="20"/>
                 <w:szCs w:val="20"/>
               </w:rPr>
-              <w:t>power</w:t>
-            </w:r>
-            <w:r>
-              <w:rPr>
-                <w:rFonts w:ascii="Times New Roman" w:eastAsia="Times New Roman" w:hAnsi="Times New Roman" w:cs="Times New Roman"/>
-                <w:sz w:val="20"/>
-                <w:szCs w:val="20"/>
-              </w:rPr>
-              <w:t>/phase.</w:t>
+              <w:t>(power, phase)</w:t>
+            </w:r>
+            <w:r>
+              <w:rPr>
+                <w:rFonts w:ascii="Times New Roman" w:eastAsia="Times New Roman" w:hAnsi="Times New Roman" w:cs="Times New Roman"/>
+                <w:sz w:val="20"/>
+                <w:szCs w:val="20"/>
+              </w:rPr>
+              <w:t>.</w:t>
             </w:r>
           </w:p>
         </w:tc>
@@ -13041,6 +13047,14 @@
                 <w:szCs w:val="20"/>
               </w:rPr>
             </w:pPr>
+            <w:r>
+              <w:rPr>
+                <w:rFonts w:ascii="Times New Roman" w:eastAsia="Times New Roman" w:hAnsi="Times New Roman" w:cs="Times New Roman"/>
+                <w:sz w:val="20"/>
+                <w:szCs w:val="20"/>
+              </w:rPr>
+              <w:t>(</w:t>
+            </w:r>
             <w:proofErr w:type="spellStart"/>
             <w:r>
               <w:rPr>
@@ -13057,7 +13071,7 @@
                 <w:sz w:val="20"/>
                 <w:szCs w:val="20"/>
               </w:rPr>
-              <w:t>/degree</w:t>
+              <w:t>, degree)</w:t>
             </w:r>
           </w:p>
         </w:tc>
@@ -13148,15 +13162,15 @@
                 <w:sz w:val="20"/>
                 <w:szCs w:val="20"/>
               </w:rPr>
-              <w:t>power</w:t>
-            </w:r>
-            <w:r>
-              <w:rPr>
-                <w:rFonts w:ascii="Times New Roman" w:eastAsia="Times New Roman" w:hAnsi="Times New Roman" w:cs="Times New Roman"/>
-                <w:sz w:val="20"/>
-                <w:szCs w:val="20"/>
-              </w:rPr>
-              <w:t>/phase.</w:t>
+              <w:t>(power, phase)</w:t>
+            </w:r>
+            <w:r>
+              <w:rPr>
+                <w:rFonts w:ascii="Times New Roman" w:eastAsia="Times New Roman" w:hAnsi="Times New Roman" w:cs="Times New Roman"/>
+                <w:sz w:val="20"/>
+                <w:szCs w:val="20"/>
+              </w:rPr>
+              <w:t>.</w:t>
             </w:r>
           </w:p>
         </w:tc>
@@ -13179,6 +13193,14 @@
                 <w:szCs w:val="20"/>
               </w:rPr>
             </w:pPr>
+            <w:r>
+              <w:rPr>
+                <w:rFonts w:ascii="Times New Roman" w:eastAsia="Times New Roman" w:hAnsi="Times New Roman" w:cs="Times New Roman"/>
+                <w:sz w:val="20"/>
+                <w:szCs w:val="20"/>
+              </w:rPr>
+              <w:t>(</w:t>
+            </w:r>
             <w:proofErr w:type="spellStart"/>
             <w:r>
               <w:rPr>
@@ -13195,7 +13217,7 @@
                 <w:sz w:val="20"/>
                 <w:szCs w:val="20"/>
               </w:rPr>
-              <w:t>/degree</w:t>
+              <w:t>, degree)</w:t>
             </w:r>
           </w:p>
         </w:tc>
@@ -13329,16 +13351,7 @@
                 <w:sz w:val="24"/>
                 <w:szCs w:val="24"/>
               </w:rPr>
-              <w:t>power</w:t>
-            </w:r>
-            <w:r>
-              <w:rPr>
-                <w:rFonts w:ascii="Times New Roman" w:eastAsia="Times New Roman" w:hAnsi="Times New Roman" w:cs="Times New Roman"/>
-                <w:b/>
-                <w:sz w:val="24"/>
-                <w:szCs w:val="24"/>
-              </w:rPr>
-              <w:t>/phase</w:t>
+              <w:t>(power, phase)</w:t>
             </w:r>
           </w:p>
         </w:tc>
@@ -13429,15 +13442,15 @@
                 <w:sz w:val="20"/>
                 <w:szCs w:val="20"/>
               </w:rPr>
-              <w:t>power</w:t>
-            </w:r>
-            <w:r>
-              <w:rPr>
-                <w:rFonts w:ascii="Times New Roman" w:eastAsia="Times New Roman" w:hAnsi="Times New Roman" w:cs="Times New Roman"/>
-                <w:sz w:val="20"/>
-                <w:szCs w:val="20"/>
-              </w:rPr>
-              <w:t>/phase.</w:t>
+              <w:t>(power, phase)</w:t>
+            </w:r>
+            <w:r>
+              <w:rPr>
+                <w:rFonts w:ascii="Times New Roman" w:eastAsia="Times New Roman" w:hAnsi="Times New Roman" w:cs="Times New Roman"/>
+                <w:sz w:val="20"/>
+                <w:szCs w:val="20"/>
+              </w:rPr>
+              <w:t>.</w:t>
             </w:r>
           </w:p>
         </w:tc>
@@ -13460,6 +13473,14 @@
                 <w:szCs w:val="20"/>
               </w:rPr>
             </w:pPr>
+            <w:r>
+              <w:rPr>
+                <w:rFonts w:ascii="Times New Roman" w:eastAsia="Times New Roman" w:hAnsi="Times New Roman" w:cs="Times New Roman"/>
+                <w:sz w:val="20"/>
+                <w:szCs w:val="20"/>
+              </w:rPr>
+              <w:t>(</w:t>
+            </w:r>
             <w:proofErr w:type="spellStart"/>
             <w:r>
               <w:rPr>
@@ -13476,7 +13497,7 @@
                 <w:sz w:val="20"/>
                 <w:szCs w:val="20"/>
               </w:rPr>
-              <w:t>/degree</w:t>
+              <w:t>, degree)</w:t>
             </w:r>
           </w:p>
         </w:tc>
@@ -13567,15 +13588,15 @@
                 <w:sz w:val="20"/>
                 <w:szCs w:val="20"/>
               </w:rPr>
-              <w:t>power</w:t>
-            </w:r>
-            <w:r>
-              <w:rPr>
-                <w:rFonts w:ascii="Times New Roman" w:eastAsia="Times New Roman" w:hAnsi="Times New Roman" w:cs="Times New Roman"/>
-                <w:sz w:val="20"/>
-                <w:szCs w:val="20"/>
-              </w:rPr>
-              <w:t>/phase.</w:t>
+              <w:t>(power, phase)</w:t>
+            </w:r>
+            <w:r>
+              <w:rPr>
+                <w:rFonts w:ascii="Times New Roman" w:eastAsia="Times New Roman" w:hAnsi="Times New Roman" w:cs="Times New Roman"/>
+                <w:sz w:val="20"/>
+                <w:szCs w:val="20"/>
+              </w:rPr>
+              <w:t>.</w:t>
             </w:r>
           </w:p>
         </w:tc>
@@ -13598,6 +13619,14 @@
                 <w:szCs w:val="20"/>
               </w:rPr>
             </w:pPr>
+            <w:r>
+              <w:rPr>
+                <w:rFonts w:ascii="Times New Roman" w:eastAsia="Times New Roman" w:hAnsi="Times New Roman" w:cs="Times New Roman"/>
+                <w:sz w:val="20"/>
+                <w:szCs w:val="20"/>
+              </w:rPr>
+              <w:t>(</w:t>
+            </w:r>
             <w:proofErr w:type="spellStart"/>
             <w:r>
               <w:rPr>
@@ -13614,7 +13643,7 @@
                 <w:sz w:val="20"/>
                 <w:szCs w:val="20"/>
               </w:rPr>
-              <w:t>/degree</w:t>
+              <w:t>, degree)</w:t>
             </w:r>
           </w:p>
         </w:tc>
@@ -13719,7 +13748,16 @@
                 <w:sz w:val="24"/>
                 <w:szCs w:val="24"/>
               </w:rPr>
-              <w:t>Lag-4 covariances (complex), stored as power/phase</w:t>
+              <w:t xml:space="preserve">Lag-4 covariances (complex), stored as </w:t>
+            </w:r>
+            <w:r>
+              <w:rPr>
+                <w:rFonts w:ascii="Times New Roman" w:eastAsia="Times New Roman" w:hAnsi="Times New Roman" w:cs="Times New Roman"/>
+                <w:b/>
+                <w:sz w:val="24"/>
+                <w:szCs w:val="24"/>
+              </w:rPr>
+              <w:t>(power, phase)</w:t>
             </w:r>
           </w:p>
         </w:tc>
@@ -13842,15 +13880,15 @@
                 <w:sz w:val="20"/>
                 <w:szCs w:val="20"/>
               </w:rPr>
-              <w:t>power</w:t>
-            </w:r>
-            <w:r>
-              <w:rPr>
-                <w:rFonts w:ascii="Times New Roman" w:eastAsia="Times New Roman" w:hAnsi="Times New Roman" w:cs="Times New Roman"/>
-                <w:sz w:val="20"/>
-                <w:szCs w:val="20"/>
-              </w:rPr>
-              <w:t>/phase.</w:t>
+              <w:t>(power, phase)</w:t>
+            </w:r>
+            <w:r>
+              <w:rPr>
+                <w:rFonts w:ascii="Times New Roman" w:eastAsia="Times New Roman" w:hAnsi="Times New Roman" w:cs="Times New Roman"/>
+                <w:sz w:val="20"/>
+                <w:szCs w:val="20"/>
+              </w:rPr>
+              <w:t>.</w:t>
             </w:r>
           </w:p>
         </w:tc>
@@ -13873,6 +13911,14 @@
                 <w:szCs w:val="24"/>
               </w:rPr>
             </w:pPr>
+            <w:r>
+              <w:rPr>
+                <w:rFonts w:ascii="Times New Roman" w:eastAsia="Times New Roman" w:hAnsi="Times New Roman" w:cs="Times New Roman"/>
+                <w:sz w:val="20"/>
+                <w:szCs w:val="20"/>
+              </w:rPr>
+              <w:t>(</w:t>
+            </w:r>
             <w:proofErr w:type="spellStart"/>
             <w:r>
               <w:rPr>
@@ -13889,7 +13935,7 @@
                 <w:sz w:val="20"/>
                 <w:szCs w:val="20"/>
               </w:rPr>
-              <w:t>/degree</w:t>
+              <w:t>, degree)</w:t>
             </w:r>
           </w:p>
         </w:tc>
@@ -13996,15 +14042,15 @@
                 <w:sz w:val="20"/>
                 <w:szCs w:val="20"/>
               </w:rPr>
-              <w:t>power</w:t>
-            </w:r>
-            <w:r>
-              <w:rPr>
-                <w:rFonts w:ascii="Times New Roman" w:eastAsia="Times New Roman" w:hAnsi="Times New Roman" w:cs="Times New Roman"/>
-                <w:sz w:val="20"/>
-                <w:szCs w:val="20"/>
-              </w:rPr>
-              <w:t>/phase.</w:t>
+              <w:t>(power, phase)</w:t>
+            </w:r>
+            <w:r>
+              <w:rPr>
+                <w:rFonts w:ascii="Times New Roman" w:eastAsia="Times New Roman" w:hAnsi="Times New Roman" w:cs="Times New Roman"/>
+                <w:sz w:val="20"/>
+                <w:szCs w:val="20"/>
+              </w:rPr>
+              <w:t>.</w:t>
             </w:r>
           </w:p>
         </w:tc>
@@ -14027,6 +14073,14 @@
                 <w:szCs w:val="24"/>
               </w:rPr>
             </w:pPr>
+            <w:r>
+              <w:rPr>
+                <w:rFonts w:ascii="Times New Roman" w:eastAsia="Times New Roman" w:hAnsi="Times New Roman" w:cs="Times New Roman"/>
+                <w:sz w:val="20"/>
+                <w:szCs w:val="20"/>
+              </w:rPr>
+              <w:t>(</w:t>
+            </w:r>
             <w:proofErr w:type="spellStart"/>
             <w:r>
               <w:rPr>
@@ -14043,7 +14097,7 @@
                 <w:sz w:val="20"/>
                 <w:szCs w:val="20"/>
               </w:rPr>
-              <w:t>/degree</w:t>
+              <w:t>, degree)</w:t>
             </w:r>
           </w:p>
         </w:tc>
@@ -14148,7 +14202,16 @@
                 <w:sz w:val="24"/>
                 <w:szCs w:val="24"/>
               </w:rPr>
-              <w:t>Lag-5 covariances (complex), stored as power/phase</w:t>
+              <w:t xml:space="preserve">Lag-5 covariances (complex), stored as </w:t>
+            </w:r>
+            <w:r>
+              <w:rPr>
+                <w:rFonts w:ascii="Times New Roman" w:eastAsia="Times New Roman" w:hAnsi="Times New Roman" w:cs="Times New Roman"/>
+                <w:b/>
+                <w:sz w:val="24"/>
+                <w:szCs w:val="24"/>
+              </w:rPr>
+              <w:t>(power, phase)</w:t>
             </w:r>
           </w:p>
         </w:tc>
@@ -14263,15 +14326,15 @@
                 <w:sz w:val="20"/>
                 <w:szCs w:val="20"/>
               </w:rPr>
-              <w:t>power</w:t>
-            </w:r>
-            <w:r>
-              <w:rPr>
-                <w:rFonts w:ascii="Times New Roman" w:eastAsia="Times New Roman" w:hAnsi="Times New Roman" w:cs="Times New Roman"/>
-                <w:sz w:val="20"/>
-                <w:szCs w:val="20"/>
-              </w:rPr>
-              <w:t>/phase.</w:t>
+              <w:t>(power, phase)</w:t>
+            </w:r>
+            <w:r>
+              <w:rPr>
+                <w:rFonts w:ascii="Times New Roman" w:eastAsia="Times New Roman" w:hAnsi="Times New Roman" w:cs="Times New Roman"/>
+                <w:sz w:val="20"/>
+                <w:szCs w:val="20"/>
+              </w:rPr>
+              <w:t>.</w:t>
             </w:r>
           </w:p>
         </w:tc>
@@ -14294,6 +14357,14 @@
                 <w:szCs w:val="24"/>
               </w:rPr>
             </w:pPr>
+            <w:r>
+              <w:rPr>
+                <w:rFonts w:ascii="Times New Roman" w:eastAsia="Times New Roman" w:hAnsi="Times New Roman" w:cs="Times New Roman"/>
+                <w:sz w:val="20"/>
+                <w:szCs w:val="20"/>
+              </w:rPr>
+              <w:t>(</w:t>
+            </w:r>
             <w:proofErr w:type="spellStart"/>
             <w:r>
               <w:rPr>
@@ -14310,7 +14381,7 @@
                 <w:sz w:val="20"/>
                 <w:szCs w:val="20"/>
               </w:rPr>
-              <w:t>/degree</w:t>
+              <w:t>, degree)</w:t>
             </w:r>
           </w:p>
         </w:tc>
@@ -14417,15 +14488,15 @@
                 <w:sz w:val="20"/>
                 <w:szCs w:val="20"/>
               </w:rPr>
-              <w:t>power</w:t>
-            </w:r>
-            <w:r>
-              <w:rPr>
-                <w:rFonts w:ascii="Times New Roman" w:eastAsia="Times New Roman" w:hAnsi="Times New Roman" w:cs="Times New Roman"/>
-                <w:sz w:val="20"/>
-                <w:szCs w:val="20"/>
-              </w:rPr>
-              <w:t>/phase.</w:t>
+              <w:t>(power, phase)</w:t>
+            </w:r>
+            <w:r>
+              <w:rPr>
+                <w:rFonts w:ascii="Times New Roman" w:eastAsia="Times New Roman" w:hAnsi="Times New Roman" w:cs="Times New Roman"/>
+                <w:sz w:val="20"/>
+                <w:szCs w:val="20"/>
+              </w:rPr>
+              <w:t>.</w:t>
             </w:r>
           </w:p>
         </w:tc>
@@ -14448,6 +14519,14 @@
                 <w:szCs w:val="24"/>
               </w:rPr>
             </w:pPr>
+            <w:r>
+              <w:rPr>
+                <w:rFonts w:ascii="Times New Roman" w:eastAsia="Times New Roman" w:hAnsi="Times New Roman" w:cs="Times New Roman"/>
+                <w:sz w:val="20"/>
+                <w:szCs w:val="20"/>
+              </w:rPr>
+              <w:t>(</w:t>
+            </w:r>
             <w:proofErr w:type="spellStart"/>
             <w:r>
               <w:rPr>
@@ -14464,7 +14543,7 @@
                 <w:sz w:val="20"/>
                 <w:szCs w:val="20"/>
               </w:rPr>
-              <w:t>/degree</w:t>
+              <w:t>, degree)</w:t>
             </w:r>
           </w:p>
         </w:tc>
@@ -15842,7 +15921,16 @@
                 <w:sz w:val="24"/>
                 <w:szCs w:val="24"/>
               </w:rPr>
-              <w:t>Lag-1 covariances (complex) for staggered PRT, stored as power/phase</w:t>
+              <w:t xml:space="preserve">Lag-1 covariances (complex) for staggered PRT, stored as </w:t>
+            </w:r>
+            <w:r>
+              <w:rPr>
+                <w:rFonts w:ascii="Times New Roman" w:eastAsia="Times New Roman" w:hAnsi="Times New Roman" w:cs="Times New Roman"/>
+                <w:b/>
+                <w:sz w:val="24"/>
+                <w:szCs w:val="24"/>
+              </w:rPr>
+              <w:t>(power, phase)</w:t>
             </w:r>
           </w:p>
         </w:tc>
@@ -15933,23 +16021,32 @@
                 <w:sz w:val="20"/>
                 <w:szCs w:val="20"/>
               </w:rPr>
-              <w:t xml:space="preserve">Lag-1 covariance for horizontal copolar signal for long PRT. This is a complex quantity, stored as </w:t>
-            </w:r>
-            <w:r>
-              <w:rPr>
-                <w:rFonts w:ascii="Times New Roman" w:eastAsia="Times New Roman" w:hAnsi="Times New Roman" w:cs="Times New Roman"/>
-                <w:sz w:val="20"/>
-                <w:szCs w:val="20"/>
-              </w:rPr>
-              <w:t>power</w:t>
-            </w:r>
-            <w:r>
-              <w:rPr>
-                <w:rFonts w:ascii="Times New Roman" w:eastAsia="Times New Roman" w:hAnsi="Times New Roman" w:cs="Times New Roman"/>
-                <w:sz w:val="20"/>
-                <w:szCs w:val="20"/>
-              </w:rPr>
-              <w:t>/phase.</w:t>
+              <w:t>Lag-1 covariance for horizontal copolar signal for long PRT. This i</w:t>
+            </w:r>
+            <w:r>
+              <w:rPr>
+                <w:rFonts w:ascii="Times New Roman" w:eastAsia="Times New Roman" w:hAnsi="Times New Roman" w:cs="Times New Roman"/>
+                <w:sz w:val="20"/>
+                <w:szCs w:val="20"/>
+              </w:rPr>
+              <w:t>s a complex quantity, stored as</w:t>
+            </w:r>
+            <w:r>
+              <w:rPr>
+                <w:rFonts w:ascii="Times New Roman" w:eastAsia="Times New Roman" w:hAnsi="Times New Roman" w:cs="Times New Roman"/>
+                <w:sz w:val="20"/>
+                <w:szCs w:val="20"/>
+              </w:rPr>
+              <w:br/>
+              <w:t>(power, phase)</w:t>
+            </w:r>
+            <w:r>
+              <w:rPr>
+                <w:rFonts w:ascii="Times New Roman" w:eastAsia="Times New Roman" w:hAnsi="Times New Roman" w:cs="Times New Roman"/>
+                <w:sz w:val="20"/>
+                <w:szCs w:val="20"/>
+              </w:rPr>
+              <w:t>.</w:t>
             </w:r>
           </w:p>
         </w:tc>
@@ -15972,6 +16069,14 @@
                 <w:szCs w:val="20"/>
               </w:rPr>
             </w:pPr>
+            <w:r>
+              <w:rPr>
+                <w:rFonts w:ascii="Times New Roman" w:eastAsia="Times New Roman" w:hAnsi="Times New Roman" w:cs="Times New Roman"/>
+                <w:sz w:val="20"/>
+                <w:szCs w:val="20"/>
+              </w:rPr>
+              <w:t>(</w:t>
+            </w:r>
             <w:proofErr w:type="spellStart"/>
             <w:r>
               <w:rPr>
@@ -15988,7 +16093,7 @@
                 <w:sz w:val="20"/>
                 <w:szCs w:val="20"/>
               </w:rPr>
-              <w:t>/degree</w:t>
+              <w:t>, degree)</w:t>
             </w:r>
           </w:p>
         </w:tc>
@@ -16095,23 +16200,43 @@
                 <w:sz w:val="20"/>
                 <w:szCs w:val="20"/>
               </w:rPr>
-              <w:t xml:space="preserve"> copolar signal for long PRT. This is a complex quantity, stored as </w:t>
-            </w:r>
-            <w:r>
-              <w:rPr>
-                <w:rFonts w:ascii="Times New Roman" w:eastAsia="Times New Roman" w:hAnsi="Times New Roman" w:cs="Times New Roman"/>
-                <w:sz w:val="20"/>
-                <w:szCs w:val="20"/>
-              </w:rPr>
-              <w:t>power</w:t>
-            </w:r>
-            <w:r>
-              <w:rPr>
-                <w:rFonts w:ascii="Times New Roman" w:eastAsia="Times New Roman" w:hAnsi="Times New Roman" w:cs="Times New Roman"/>
-                <w:sz w:val="20"/>
-                <w:szCs w:val="20"/>
-              </w:rPr>
-              <w:t>/phase.</w:t>
+              <w:t xml:space="preserve"> copolar signal for long PRT. This i</w:t>
+            </w:r>
+            <w:r>
+              <w:rPr>
+                <w:rFonts w:ascii="Times New Roman" w:eastAsia="Times New Roman" w:hAnsi="Times New Roman" w:cs="Times New Roman"/>
+                <w:sz w:val="20"/>
+                <w:szCs w:val="20"/>
+              </w:rPr>
+              <w:t>s a complex quantity, stored as</w:t>
+            </w:r>
+          </w:p>
+          <w:p>
+            <w:pPr>
+              <w:widowControl w:val="0"/>
+              <w:spacing w:before="40" w:after="40" w:line="240" w:lineRule="auto"/>
+              <w:jc w:val="center"/>
+              <w:rPr>
+                <w:rFonts w:ascii="Times New Roman" w:eastAsia="Times New Roman" w:hAnsi="Times New Roman" w:cs="Times New Roman"/>
+                <w:sz w:val="20"/>
+                <w:szCs w:val="20"/>
+              </w:rPr>
+            </w:pPr>
+            <w:r>
+              <w:rPr>
+                <w:rFonts w:ascii="Times New Roman" w:eastAsia="Times New Roman" w:hAnsi="Times New Roman" w:cs="Times New Roman"/>
+                <w:sz w:val="20"/>
+                <w:szCs w:val="20"/>
+              </w:rPr>
+              <w:t>(power, phase)</w:t>
+            </w:r>
+            <w:r>
+              <w:rPr>
+                <w:rFonts w:ascii="Times New Roman" w:eastAsia="Times New Roman" w:hAnsi="Times New Roman" w:cs="Times New Roman"/>
+                <w:sz w:val="20"/>
+                <w:szCs w:val="20"/>
+              </w:rPr>
+              <w:t>.</w:t>
             </w:r>
           </w:p>
         </w:tc>
@@ -16134,6 +16259,14 @@
                 <w:szCs w:val="20"/>
               </w:rPr>
             </w:pPr>
+            <w:r>
+              <w:rPr>
+                <w:rFonts w:ascii="Times New Roman" w:eastAsia="Times New Roman" w:hAnsi="Times New Roman" w:cs="Times New Roman"/>
+                <w:sz w:val="20"/>
+                <w:szCs w:val="20"/>
+              </w:rPr>
+              <w:t>(</w:t>
+            </w:r>
             <w:proofErr w:type="spellStart"/>
             <w:r>
               <w:rPr>
@@ -16150,7 +16283,7 @@
                 <w:sz w:val="20"/>
                 <w:szCs w:val="20"/>
               </w:rPr>
-              <w:t>/degree</w:t>
+              <w:t>, degree)</w:t>
             </w:r>
           </w:p>
         </w:tc>
@@ -16240,23 +16373,32 @@
                 <w:sz w:val="20"/>
                 <w:szCs w:val="20"/>
               </w:rPr>
-              <w:t xml:space="preserve">Lag-1 covariance for horizontal copolar signal for short PRT. This is a complex quantity, stored as </w:t>
-            </w:r>
-            <w:r>
-              <w:rPr>
-                <w:rFonts w:ascii="Times New Roman" w:eastAsia="Times New Roman" w:hAnsi="Times New Roman" w:cs="Times New Roman"/>
-                <w:sz w:val="20"/>
-                <w:szCs w:val="20"/>
-              </w:rPr>
-              <w:t>power</w:t>
-            </w:r>
-            <w:r>
-              <w:rPr>
-                <w:rFonts w:ascii="Times New Roman" w:eastAsia="Times New Roman" w:hAnsi="Times New Roman" w:cs="Times New Roman"/>
-                <w:sz w:val="20"/>
-                <w:szCs w:val="20"/>
-              </w:rPr>
-              <w:t>/phase.</w:t>
+              <w:t>Lag-1 covariance for horizontal copolar signal for short PRT. This i</w:t>
+            </w:r>
+            <w:r>
+              <w:rPr>
+                <w:rFonts w:ascii="Times New Roman" w:eastAsia="Times New Roman" w:hAnsi="Times New Roman" w:cs="Times New Roman"/>
+                <w:sz w:val="20"/>
+                <w:szCs w:val="20"/>
+              </w:rPr>
+              <w:t>s a complex quantity, stored as</w:t>
+            </w:r>
+            <w:r>
+              <w:rPr>
+                <w:rFonts w:ascii="Times New Roman" w:eastAsia="Times New Roman" w:hAnsi="Times New Roman" w:cs="Times New Roman"/>
+                <w:sz w:val="20"/>
+                <w:szCs w:val="20"/>
+              </w:rPr>
+              <w:br/>
+              <w:t>(power, phase)</w:t>
+            </w:r>
+            <w:r>
+              <w:rPr>
+                <w:rFonts w:ascii="Times New Roman" w:eastAsia="Times New Roman" w:hAnsi="Times New Roman" w:cs="Times New Roman"/>
+                <w:sz w:val="20"/>
+                <w:szCs w:val="20"/>
+              </w:rPr>
+              <w:t>.</w:t>
             </w:r>
           </w:p>
         </w:tc>
@@ -16279,6 +16421,14 @@
                 <w:szCs w:val="20"/>
               </w:rPr>
             </w:pPr>
+            <w:r>
+              <w:rPr>
+                <w:rFonts w:ascii="Times New Roman" w:eastAsia="Times New Roman" w:hAnsi="Times New Roman" w:cs="Times New Roman"/>
+                <w:sz w:val="20"/>
+                <w:szCs w:val="20"/>
+              </w:rPr>
+              <w:t>(</w:t>
+            </w:r>
             <w:proofErr w:type="spellStart"/>
             <w:r>
               <w:rPr>
@@ -16295,7 +16445,7 @@
                 <w:sz w:val="20"/>
                 <w:szCs w:val="20"/>
               </w:rPr>
-              <w:t>/degree</w:t>
+              <w:t>, degree)</w:t>
             </w:r>
           </w:p>
         </w:tc>
@@ -16401,23 +16551,32 @@
                 <w:sz w:val="20"/>
                 <w:szCs w:val="20"/>
               </w:rPr>
-              <w:t xml:space="preserve"> copolar signal for short PRT. This is a complex quantity, stored as </w:t>
-            </w:r>
-            <w:r>
-              <w:rPr>
-                <w:rFonts w:ascii="Times New Roman" w:eastAsia="Times New Roman" w:hAnsi="Times New Roman" w:cs="Times New Roman"/>
-                <w:sz w:val="20"/>
-                <w:szCs w:val="20"/>
-              </w:rPr>
-              <w:t>power</w:t>
-            </w:r>
-            <w:r>
-              <w:rPr>
-                <w:rFonts w:ascii="Times New Roman" w:eastAsia="Times New Roman" w:hAnsi="Times New Roman" w:cs="Times New Roman"/>
-                <w:sz w:val="20"/>
-                <w:szCs w:val="20"/>
-              </w:rPr>
-              <w:t>/phase.</w:t>
+              <w:t xml:space="preserve"> copolar signal for short PRT. This i</w:t>
+            </w:r>
+            <w:r>
+              <w:rPr>
+                <w:rFonts w:ascii="Times New Roman" w:eastAsia="Times New Roman" w:hAnsi="Times New Roman" w:cs="Times New Roman"/>
+                <w:sz w:val="20"/>
+                <w:szCs w:val="20"/>
+              </w:rPr>
+              <w:t>s a complex quantity, stored as</w:t>
+            </w:r>
+            <w:r>
+              <w:rPr>
+                <w:rFonts w:ascii="Times New Roman" w:eastAsia="Times New Roman" w:hAnsi="Times New Roman" w:cs="Times New Roman"/>
+                <w:sz w:val="20"/>
+                <w:szCs w:val="20"/>
+              </w:rPr>
+              <w:br/>
+              <w:t>(power, phase)</w:t>
+            </w:r>
+            <w:r>
+              <w:rPr>
+                <w:rFonts w:ascii="Times New Roman" w:eastAsia="Times New Roman" w:hAnsi="Times New Roman" w:cs="Times New Roman"/>
+                <w:sz w:val="20"/>
+                <w:szCs w:val="20"/>
+              </w:rPr>
+              <w:t>.</w:t>
             </w:r>
           </w:p>
         </w:tc>
@@ -16440,6 +16599,14 @@
                 <w:szCs w:val="20"/>
               </w:rPr>
             </w:pPr>
+            <w:r>
+              <w:rPr>
+                <w:rFonts w:ascii="Times New Roman" w:eastAsia="Times New Roman" w:hAnsi="Times New Roman" w:cs="Times New Roman"/>
+                <w:sz w:val="20"/>
+                <w:szCs w:val="20"/>
+              </w:rPr>
+              <w:t>(</w:t>
+            </w:r>
             <w:proofErr w:type="spellStart"/>
             <w:r>
               <w:rPr>
@@ -16456,7 +16623,7 @@
                 <w:sz w:val="20"/>
                 <w:szCs w:val="20"/>
               </w:rPr>
-              <w:t>/degree</w:t>
+              <w:t>, degree)</w:t>
             </w:r>
           </w:p>
         </w:tc>
@@ -16527,24 +16694,6 @@
                 <w:szCs w:val="20"/>
               </w:rPr>
             </w:pPr>
-            <w:proofErr w:type="spellStart"/>
-            <w:r>
-              <w:rPr>
-                <w:rFonts w:ascii="Times New Roman" w:eastAsia="Times New Roman" w:hAnsi="Times New Roman" w:cs="Times New Roman"/>
-                <w:sz w:val="20"/>
-                <w:szCs w:val="20"/>
-              </w:rPr>
-              <w:t>dBm</w:t>
-            </w:r>
-            <w:proofErr w:type="spellEnd"/>
-            <w:r>
-              <w:rPr>
-                <w:rFonts w:ascii="Times New Roman" w:eastAsia="Times New Roman" w:hAnsi="Times New Roman" w:cs="Times New Roman"/>
-                <w:sz w:val="20"/>
-                <w:szCs w:val="20"/>
-              </w:rPr>
-              <w:t>/degree</w:t>
-            </w:r>
           </w:p>
         </w:tc>
       </w:tr>
@@ -16634,15 +16783,15 @@
                 <w:sz w:val="20"/>
                 <w:szCs w:val="20"/>
               </w:rPr>
-              <w:t>power</w:t>
-            </w:r>
-            <w:r>
-              <w:rPr>
-                <w:rFonts w:ascii="Times New Roman" w:eastAsia="Times New Roman" w:hAnsi="Times New Roman" w:cs="Times New Roman"/>
-                <w:sz w:val="20"/>
-                <w:szCs w:val="20"/>
-              </w:rPr>
-              <w:t>/phase.</w:t>
+              <w:t>(power, phase)</w:t>
+            </w:r>
+            <w:r>
+              <w:rPr>
+                <w:rFonts w:ascii="Times New Roman" w:eastAsia="Times New Roman" w:hAnsi="Times New Roman" w:cs="Times New Roman"/>
+                <w:sz w:val="20"/>
+                <w:szCs w:val="20"/>
+              </w:rPr>
+              <w:t>.</w:t>
             </w:r>
           </w:p>
         </w:tc>
@@ -16665,6 +16814,14 @@
                 <w:szCs w:val="20"/>
               </w:rPr>
             </w:pPr>
+            <w:r>
+              <w:rPr>
+                <w:rFonts w:ascii="Times New Roman" w:eastAsia="Times New Roman" w:hAnsi="Times New Roman" w:cs="Times New Roman"/>
+                <w:sz w:val="20"/>
+                <w:szCs w:val="20"/>
+              </w:rPr>
+              <w:t>(</w:t>
+            </w:r>
             <w:proofErr w:type="spellStart"/>
             <w:r>
               <w:rPr>
@@ -16681,7 +16838,7 @@
                 <w:sz w:val="20"/>
                 <w:szCs w:val="20"/>
               </w:rPr>
-              <w:t>/degree</w:t>
+              <w:t>, degree)</w:t>
             </w:r>
           </w:p>
         </w:tc>
@@ -16788,15 +16945,15 @@
                 <w:sz w:val="20"/>
                 <w:szCs w:val="20"/>
               </w:rPr>
-              <w:t>power</w:t>
-            </w:r>
-            <w:r>
-              <w:rPr>
-                <w:rFonts w:ascii="Times New Roman" w:eastAsia="Times New Roman" w:hAnsi="Times New Roman" w:cs="Times New Roman"/>
-                <w:sz w:val="20"/>
-                <w:szCs w:val="20"/>
-              </w:rPr>
-              <w:t>/phase.</w:t>
+              <w:t>(power, phase)</w:t>
+            </w:r>
+            <w:r>
+              <w:rPr>
+                <w:rFonts w:ascii="Times New Roman" w:eastAsia="Times New Roman" w:hAnsi="Times New Roman" w:cs="Times New Roman"/>
+                <w:sz w:val="20"/>
+                <w:szCs w:val="20"/>
+              </w:rPr>
+              <w:t>.</w:t>
             </w:r>
           </w:p>
         </w:tc>
@@ -16819,6 +16976,14 @@
                 <w:szCs w:val="20"/>
               </w:rPr>
             </w:pPr>
+            <w:r>
+              <w:rPr>
+                <w:rFonts w:ascii="Times New Roman" w:eastAsia="Times New Roman" w:hAnsi="Times New Roman" w:cs="Times New Roman"/>
+                <w:sz w:val="20"/>
+                <w:szCs w:val="20"/>
+              </w:rPr>
+              <w:t>(</w:t>
+            </w:r>
             <w:proofErr w:type="spellStart"/>
             <w:r>
               <w:rPr>
@@ -16835,7 +17000,7 @@
                 <w:sz w:val="20"/>
                 <w:szCs w:val="20"/>
               </w:rPr>
-              <w:t>/degree</w:t>
+              <w:t>, degree)</w:t>
             </w:r>
           </w:p>
         </w:tc>
@@ -16926,15 +17091,15 @@
                 <w:sz w:val="20"/>
                 <w:szCs w:val="20"/>
               </w:rPr>
-              <w:t>power</w:t>
-            </w:r>
-            <w:r>
-              <w:rPr>
-                <w:rFonts w:ascii="Times New Roman" w:eastAsia="Times New Roman" w:hAnsi="Times New Roman" w:cs="Times New Roman"/>
-                <w:sz w:val="20"/>
-                <w:szCs w:val="20"/>
-              </w:rPr>
-              <w:t>/phase.</w:t>
+              <w:t>(power, phase)</w:t>
+            </w:r>
+            <w:r>
+              <w:rPr>
+                <w:rFonts w:ascii="Times New Roman" w:eastAsia="Times New Roman" w:hAnsi="Times New Roman" w:cs="Times New Roman"/>
+                <w:sz w:val="20"/>
+                <w:szCs w:val="20"/>
+              </w:rPr>
+              <w:t>.</w:t>
             </w:r>
           </w:p>
         </w:tc>
@@ -16957,6 +17122,14 @@
                 <w:szCs w:val="20"/>
               </w:rPr>
             </w:pPr>
+            <w:r>
+              <w:rPr>
+                <w:rFonts w:ascii="Times New Roman" w:eastAsia="Times New Roman" w:hAnsi="Times New Roman" w:cs="Times New Roman"/>
+                <w:sz w:val="20"/>
+                <w:szCs w:val="20"/>
+              </w:rPr>
+              <w:t>(</w:t>
+            </w:r>
             <w:proofErr w:type="spellStart"/>
             <w:r>
               <w:rPr>
@@ -16973,7 +17146,7 @@
                 <w:sz w:val="20"/>
                 <w:szCs w:val="20"/>
               </w:rPr>
-              <w:t>/degree</w:t>
+              <w:t>, degree)</w:t>
             </w:r>
           </w:p>
         </w:tc>
@@ -17080,15 +17253,15 @@
                 <w:sz w:val="20"/>
                 <w:szCs w:val="20"/>
               </w:rPr>
-              <w:t>power</w:t>
-            </w:r>
-            <w:r>
-              <w:rPr>
-                <w:rFonts w:ascii="Times New Roman" w:eastAsia="Times New Roman" w:hAnsi="Times New Roman" w:cs="Times New Roman"/>
-                <w:sz w:val="20"/>
-                <w:szCs w:val="20"/>
-              </w:rPr>
-              <w:t>/phase.</w:t>
+              <w:t>(power, phase)</w:t>
+            </w:r>
+            <w:r>
+              <w:rPr>
+                <w:rFonts w:ascii="Times New Roman" w:eastAsia="Times New Roman" w:hAnsi="Times New Roman" w:cs="Times New Roman"/>
+                <w:sz w:val="20"/>
+                <w:szCs w:val="20"/>
+              </w:rPr>
+              <w:t>.</w:t>
             </w:r>
           </w:p>
         </w:tc>
@@ -17111,6 +17284,14 @@
                 <w:szCs w:val="20"/>
               </w:rPr>
             </w:pPr>
+            <w:r>
+              <w:rPr>
+                <w:rFonts w:ascii="Times New Roman" w:eastAsia="Times New Roman" w:hAnsi="Times New Roman" w:cs="Times New Roman"/>
+                <w:sz w:val="20"/>
+                <w:szCs w:val="20"/>
+              </w:rPr>
+              <w:t>(</w:t>
+            </w:r>
             <w:proofErr w:type="spellStart"/>
             <w:r>
               <w:rPr>
@@ -17127,7 +17308,7 @@
                 <w:sz w:val="20"/>
                 <w:szCs w:val="20"/>
               </w:rPr>
-              <w:t>/degree</w:t>
+              <w:t>, degree)</w:t>
             </w:r>
           </w:p>
         </w:tc>
@@ -19542,15 +19723,23 @@
                 <w:sz w:val="20"/>
                 <w:szCs w:val="20"/>
               </w:rPr>
-              <w:t>stored as power/</w:t>
-            </w:r>
-            <w:r>
-              <w:rPr>
-                <w:rFonts w:ascii="Times New Roman" w:eastAsia="Times New Roman" w:hAnsi="Times New Roman" w:cs="Times New Roman"/>
-                <w:sz w:val="20"/>
-                <w:szCs w:val="20"/>
-              </w:rPr>
-              <w:t>phase.</w:t>
+              <w:t xml:space="preserve">stored as </w:t>
+            </w:r>
+            <w:r>
+              <w:rPr>
+                <w:rFonts w:ascii="Times New Roman" w:eastAsia="Times New Roman" w:hAnsi="Times New Roman" w:cs="Times New Roman"/>
+                <w:sz w:val="20"/>
+                <w:szCs w:val="20"/>
+              </w:rPr>
+              <w:t>(power, phase)</w:t>
+            </w:r>
+            <w:r>
+              <w:rPr>
+                <w:rFonts w:ascii="Times New Roman" w:eastAsia="Times New Roman" w:hAnsi="Times New Roman" w:cs="Times New Roman"/>
+                <w:sz w:val="20"/>
+                <w:szCs w:val="20"/>
+              </w:rPr>
+              <w:t>.</w:t>
             </w:r>
           </w:p>
         </w:tc>
@@ -19573,6 +19762,14 @@
                 <w:szCs w:val="20"/>
               </w:rPr>
             </w:pPr>
+            <w:r>
+              <w:rPr>
+                <w:rFonts w:ascii="Times New Roman" w:eastAsia="Times New Roman" w:hAnsi="Times New Roman" w:cs="Times New Roman"/>
+                <w:sz w:val="20"/>
+                <w:szCs w:val="20"/>
+              </w:rPr>
+              <w:t>(</w:t>
+            </w:r>
             <w:proofErr w:type="spellStart"/>
             <w:r>
               <w:rPr>
@@ -19589,7 +19786,7 @@
                 <w:sz w:val="20"/>
                 <w:szCs w:val="20"/>
               </w:rPr>
-              <w:t>/degree</w:t>
+              <w:t>, degree)</w:t>
             </w:r>
           </w:p>
         </w:tc>
@@ -19698,23 +19895,23 @@
                 <w:sz w:val="20"/>
                 <w:szCs w:val="20"/>
               </w:rPr>
-              <w:t>stored as pow</w:t>
-            </w:r>
-            <w:r>
-              <w:rPr>
-                <w:rFonts w:ascii="Times New Roman" w:eastAsia="Times New Roman" w:hAnsi="Times New Roman" w:cs="Times New Roman"/>
-                <w:sz w:val="20"/>
-                <w:szCs w:val="20"/>
-              </w:rPr>
-              <w:t>er/</w:t>
-            </w:r>
-            <w:r>
-              <w:rPr>
-                <w:rFonts w:ascii="Times New Roman" w:eastAsia="Times New Roman" w:hAnsi="Times New Roman" w:cs="Times New Roman"/>
-                <w:sz w:val="20"/>
-                <w:szCs w:val="20"/>
-              </w:rPr>
-              <w:t>phase.</w:t>
+              <w:t xml:space="preserve">stored as </w:t>
+            </w:r>
+            <w:r>
+              <w:rPr>
+                <w:rFonts w:ascii="Times New Roman" w:eastAsia="Times New Roman" w:hAnsi="Times New Roman" w:cs="Times New Roman"/>
+                <w:sz w:val="20"/>
+                <w:szCs w:val="20"/>
+              </w:rPr>
+              <w:t>(power, phase)</w:t>
+            </w:r>
+            <w:r>
+              <w:rPr>
+                <w:rFonts w:ascii="Times New Roman" w:eastAsia="Times New Roman" w:hAnsi="Times New Roman" w:cs="Times New Roman"/>
+                <w:sz w:val="20"/>
+                <w:szCs w:val="20"/>
+              </w:rPr>
+              <w:t>.</w:t>
             </w:r>
           </w:p>
         </w:tc>
@@ -19737,6 +19934,14 @@
                 <w:szCs w:val="20"/>
               </w:rPr>
             </w:pPr>
+            <w:r>
+              <w:rPr>
+                <w:rFonts w:ascii="Times New Roman" w:eastAsia="Times New Roman" w:hAnsi="Times New Roman" w:cs="Times New Roman"/>
+                <w:sz w:val="20"/>
+                <w:szCs w:val="20"/>
+              </w:rPr>
+              <w:t>(</w:t>
+            </w:r>
             <w:proofErr w:type="spellStart"/>
             <w:r>
               <w:rPr>
@@ -19753,7 +19958,7 @@
                 <w:sz w:val="20"/>
                 <w:szCs w:val="20"/>
               </w:rPr>
-              <w:t>/degree</w:t>
+              <w:t>, degree)</w:t>
             </w:r>
           </w:p>
         </w:tc>
@@ -19862,15 +20067,23 @@
                 <w:sz w:val="20"/>
                 <w:szCs w:val="20"/>
               </w:rPr>
-              <w:t>stored as power/</w:t>
-            </w:r>
-            <w:r>
-              <w:rPr>
-                <w:rFonts w:ascii="Times New Roman" w:eastAsia="Times New Roman" w:hAnsi="Times New Roman" w:cs="Times New Roman"/>
-                <w:sz w:val="20"/>
-                <w:szCs w:val="20"/>
-              </w:rPr>
-              <w:t>phase.</w:t>
+              <w:t xml:space="preserve">stored as </w:t>
+            </w:r>
+            <w:r>
+              <w:rPr>
+                <w:rFonts w:ascii="Times New Roman" w:eastAsia="Times New Roman" w:hAnsi="Times New Roman" w:cs="Times New Roman"/>
+                <w:sz w:val="20"/>
+                <w:szCs w:val="20"/>
+              </w:rPr>
+              <w:t>(power, phase)</w:t>
+            </w:r>
+            <w:r>
+              <w:rPr>
+                <w:rFonts w:ascii="Times New Roman" w:eastAsia="Times New Roman" w:hAnsi="Times New Roman" w:cs="Times New Roman"/>
+                <w:sz w:val="20"/>
+                <w:szCs w:val="20"/>
+              </w:rPr>
+              <w:t>.</w:t>
             </w:r>
           </w:p>
         </w:tc>
@@ -19893,6 +20106,14 @@
                 <w:szCs w:val="20"/>
               </w:rPr>
             </w:pPr>
+            <w:r>
+              <w:rPr>
+                <w:rFonts w:ascii="Times New Roman" w:eastAsia="Times New Roman" w:hAnsi="Times New Roman" w:cs="Times New Roman"/>
+                <w:sz w:val="20"/>
+                <w:szCs w:val="20"/>
+              </w:rPr>
+              <w:t>(</w:t>
+            </w:r>
             <w:proofErr w:type="spellStart"/>
             <w:r>
               <w:rPr>
@@ -19909,7 +20130,7 @@
                 <w:sz w:val="20"/>
                 <w:szCs w:val="20"/>
               </w:rPr>
-              <w:t>/degree</w:t>
+              <w:t>, degree)</w:t>
             </w:r>
           </w:p>
         </w:tc>
@@ -20034,15 +20255,23 @@
                 <w:sz w:val="20"/>
                 <w:szCs w:val="20"/>
               </w:rPr>
-              <w:t>stored as power/</w:t>
-            </w:r>
-            <w:r>
-              <w:rPr>
-                <w:rFonts w:ascii="Times New Roman" w:eastAsia="Times New Roman" w:hAnsi="Times New Roman" w:cs="Times New Roman"/>
-                <w:sz w:val="20"/>
-                <w:szCs w:val="20"/>
-              </w:rPr>
-              <w:t>phase.</w:t>
+              <w:t xml:space="preserve">stored as </w:t>
+            </w:r>
+            <w:r>
+              <w:rPr>
+                <w:rFonts w:ascii="Times New Roman" w:eastAsia="Times New Roman" w:hAnsi="Times New Roman" w:cs="Times New Roman"/>
+                <w:sz w:val="20"/>
+                <w:szCs w:val="20"/>
+              </w:rPr>
+              <w:t>(power, phase)</w:t>
+            </w:r>
+            <w:r>
+              <w:rPr>
+                <w:rFonts w:ascii="Times New Roman" w:eastAsia="Times New Roman" w:hAnsi="Times New Roman" w:cs="Times New Roman"/>
+                <w:sz w:val="20"/>
+                <w:szCs w:val="20"/>
+              </w:rPr>
+              <w:t>.</w:t>
             </w:r>
           </w:p>
         </w:tc>
@@ -20065,6 +20294,14 @@
                 <w:szCs w:val="20"/>
               </w:rPr>
             </w:pPr>
+            <w:r>
+              <w:rPr>
+                <w:rFonts w:ascii="Times New Roman" w:eastAsia="Times New Roman" w:hAnsi="Times New Roman" w:cs="Times New Roman"/>
+                <w:sz w:val="20"/>
+                <w:szCs w:val="20"/>
+              </w:rPr>
+              <w:t>(</w:t>
+            </w:r>
             <w:proofErr w:type="spellStart"/>
             <w:r>
               <w:rPr>
@@ -20081,7 +20318,7 @@
                 <w:sz w:val="20"/>
                 <w:szCs w:val="20"/>
               </w:rPr>
-              <w:t>/degree</w:t>
+              <w:t>, degree)</w:t>
             </w:r>
           </w:p>
         </w:tc>
@@ -20326,15 +20563,15 @@
                 <w:sz w:val="20"/>
                 <w:szCs w:val="20"/>
               </w:rPr>
-              <w:t>power</w:t>
-            </w:r>
-            <w:r>
-              <w:rPr>
-                <w:rFonts w:ascii="Times New Roman" w:eastAsia="Times New Roman" w:hAnsi="Times New Roman" w:cs="Times New Roman"/>
-                <w:sz w:val="20"/>
-                <w:szCs w:val="20"/>
-              </w:rPr>
-              <w:t>/phase.</w:t>
+              <w:t>(power, phase)</w:t>
+            </w:r>
+            <w:r>
+              <w:rPr>
+                <w:rFonts w:ascii="Times New Roman" w:eastAsia="Times New Roman" w:hAnsi="Times New Roman" w:cs="Times New Roman"/>
+                <w:sz w:val="20"/>
+                <w:szCs w:val="20"/>
+              </w:rPr>
+              <w:t>.</w:t>
             </w:r>
           </w:p>
         </w:tc>
@@ -20357,6 +20594,14 @@
                 <w:szCs w:val="20"/>
               </w:rPr>
             </w:pPr>
+            <w:r>
+              <w:rPr>
+                <w:rFonts w:ascii="Times New Roman" w:eastAsia="Times New Roman" w:hAnsi="Times New Roman" w:cs="Times New Roman"/>
+                <w:sz w:val="20"/>
+                <w:szCs w:val="20"/>
+              </w:rPr>
+              <w:t>(</w:t>
+            </w:r>
             <w:proofErr w:type="spellStart"/>
             <w:r>
               <w:rPr>
@@ -20373,7 +20618,7 @@
                 <w:sz w:val="20"/>
                 <w:szCs w:val="20"/>
               </w:rPr>
-              <w:t>/degree</w:t>
+              <w:t>, degree)</w:t>
             </w:r>
           </w:p>
         </w:tc>
@@ -20503,15 +20748,15 @@
                 <w:sz w:val="20"/>
                 <w:szCs w:val="20"/>
               </w:rPr>
-              <w:t>power</w:t>
-            </w:r>
-            <w:r>
-              <w:rPr>
-                <w:rFonts w:ascii="Times New Roman" w:eastAsia="Times New Roman" w:hAnsi="Times New Roman" w:cs="Times New Roman"/>
-                <w:sz w:val="20"/>
-                <w:szCs w:val="20"/>
-              </w:rPr>
-              <w:t>/phase.</w:t>
+              <w:t>(power, phase)</w:t>
+            </w:r>
+            <w:r>
+              <w:rPr>
+                <w:rFonts w:ascii="Times New Roman" w:eastAsia="Times New Roman" w:hAnsi="Times New Roman" w:cs="Times New Roman"/>
+                <w:sz w:val="20"/>
+                <w:szCs w:val="20"/>
+              </w:rPr>
+              <w:t>.</w:t>
             </w:r>
           </w:p>
         </w:tc>
@@ -20534,6 +20779,14 @@
                 <w:szCs w:val="20"/>
               </w:rPr>
             </w:pPr>
+            <w:r>
+              <w:rPr>
+                <w:rFonts w:ascii="Times New Roman" w:eastAsia="Times New Roman" w:hAnsi="Times New Roman" w:cs="Times New Roman"/>
+                <w:sz w:val="20"/>
+                <w:szCs w:val="20"/>
+              </w:rPr>
+              <w:t>(</w:t>
+            </w:r>
             <w:proofErr w:type="spellStart"/>
             <w:r>
               <w:rPr>
@@ -20550,7 +20803,7 @@
                 <w:sz w:val="20"/>
                 <w:szCs w:val="20"/>
               </w:rPr>
-              <w:t>/degree</w:t>
+              <w:t>, degree)</w:t>
             </w:r>
           </w:p>
         </w:tc>
@@ -20664,15 +20917,15 @@
                 <w:sz w:val="20"/>
                 <w:szCs w:val="20"/>
               </w:rPr>
-              <w:t>power</w:t>
-            </w:r>
-            <w:r>
-              <w:rPr>
-                <w:rFonts w:ascii="Times New Roman" w:eastAsia="Times New Roman" w:hAnsi="Times New Roman" w:cs="Times New Roman"/>
-                <w:sz w:val="20"/>
-                <w:szCs w:val="20"/>
-              </w:rPr>
-              <w:t>/phase.</w:t>
+              <w:t>(power, phase)</w:t>
+            </w:r>
+            <w:r>
+              <w:rPr>
+                <w:rFonts w:ascii="Times New Roman" w:eastAsia="Times New Roman" w:hAnsi="Times New Roman" w:cs="Times New Roman"/>
+                <w:sz w:val="20"/>
+                <w:szCs w:val="20"/>
+              </w:rPr>
+              <w:t>.</w:t>
             </w:r>
           </w:p>
         </w:tc>
@@ -20695,6 +20948,14 @@
                 <w:szCs w:val="20"/>
               </w:rPr>
             </w:pPr>
+            <w:r>
+              <w:rPr>
+                <w:rFonts w:ascii="Times New Roman" w:eastAsia="Times New Roman" w:hAnsi="Times New Roman" w:cs="Times New Roman"/>
+                <w:sz w:val="20"/>
+                <w:szCs w:val="20"/>
+              </w:rPr>
+              <w:t>(</w:t>
+            </w:r>
             <w:proofErr w:type="spellStart"/>
             <w:r>
               <w:rPr>
@@ -20711,7 +20972,7 @@
                 <w:sz w:val="20"/>
                 <w:szCs w:val="20"/>
               </w:rPr>
-              <w:t>/degree</w:t>
+              <w:t>, degree)</w:t>
             </w:r>
           </w:p>
         </w:tc>
@@ -20841,15 +21102,15 @@
                 <w:sz w:val="20"/>
                 <w:szCs w:val="20"/>
               </w:rPr>
-              <w:t>power</w:t>
-            </w:r>
-            <w:r>
-              <w:rPr>
-                <w:rFonts w:ascii="Times New Roman" w:eastAsia="Times New Roman" w:hAnsi="Times New Roman" w:cs="Times New Roman"/>
-                <w:sz w:val="20"/>
-                <w:szCs w:val="20"/>
-              </w:rPr>
-              <w:t>/phase.</w:t>
+              <w:t>(power, phase)</w:t>
+            </w:r>
+            <w:r>
+              <w:rPr>
+                <w:rFonts w:ascii="Times New Roman" w:eastAsia="Times New Roman" w:hAnsi="Times New Roman" w:cs="Times New Roman"/>
+                <w:sz w:val="20"/>
+                <w:szCs w:val="20"/>
+              </w:rPr>
+              <w:t>.</w:t>
             </w:r>
           </w:p>
         </w:tc>
@@ -20872,6 +21133,14 @@
                 <w:szCs w:val="20"/>
               </w:rPr>
             </w:pPr>
+            <w:r>
+              <w:rPr>
+                <w:rFonts w:ascii="Times New Roman" w:eastAsia="Times New Roman" w:hAnsi="Times New Roman" w:cs="Times New Roman"/>
+                <w:sz w:val="20"/>
+                <w:szCs w:val="20"/>
+              </w:rPr>
+              <w:t>(</w:t>
+            </w:r>
             <w:proofErr w:type="spellStart"/>
             <w:r>
               <w:rPr>
@@ -20888,7 +21157,7 @@
                 <w:sz w:val="20"/>
                 <w:szCs w:val="20"/>
               </w:rPr>
-              <w:t>/degree</w:t>
+              <w:t>, degree)</w:t>
             </w:r>
           </w:p>
         </w:tc>
@@ -21018,15 +21287,15 @@
                 <w:sz w:val="20"/>
                 <w:szCs w:val="20"/>
               </w:rPr>
-              <w:t>power</w:t>
-            </w:r>
-            <w:r>
-              <w:rPr>
-                <w:rFonts w:ascii="Times New Roman" w:eastAsia="Times New Roman" w:hAnsi="Times New Roman" w:cs="Times New Roman"/>
-                <w:sz w:val="20"/>
-                <w:szCs w:val="20"/>
-              </w:rPr>
-              <w:t>/phase.</w:t>
+              <w:t>(power, phase)</w:t>
+            </w:r>
+            <w:r>
+              <w:rPr>
+                <w:rFonts w:ascii="Times New Roman" w:eastAsia="Times New Roman" w:hAnsi="Times New Roman" w:cs="Times New Roman"/>
+                <w:sz w:val="20"/>
+                <w:szCs w:val="20"/>
+              </w:rPr>
+              <w:t>.</w:t>
             </w:r>
           </w:p>
         </w:tc>
@@ -21049,6 +21318,14 @@
                 <w:szCs w:val="20"/>
               </w:rPr>
             </w:pPr>
+            <w:r>
+              <w:rPr>
+                <w:rFonts w:ascii="Times New Roman" w:eastAsia="Times New Roman" w:hAnsi="Times New Roman" w:cs="Times New Roman"/>
+                <w:sz w:val="20"/>
+                <w:szCs w:val="20"/>
+              </w:rPr>
+              <w:t>(</w:t>
+            </w:r>
             <w:proofErr w:type="spellStart"/>
             <w:r>
               <w:rPr>
@@ -21065,7 +21342,7 @@
                 <w:sz w:val="20"/>
                 <w:szCs w:val="20"/>
               </w:rPr>
-              <w:t>/degree</w:t>
+              <w:t>, degree)</w:t>
             </w:r>
           </w:p>
         </w:tc>
@@ -21163,15 +21440,15 @@
                 <w:sz w:val="20"/>
                 <w:szCs w:val="20"/>
               </w:rPr>
-              <w:t>power</w:t>
-            </w:r>
-            <w:r>
-              <w:rPr>
-                <w:rFonts w:ascii="Times New Roman" w:eastAsia="Times New Roman" w:hAnsi="Times New Roman" w:cs="Times New Roman"/>
-                <w:sz w:val="20"/>
-                <w:szCs w:val="20"/>
-              </w:rPr>
-              <w:t>/phase.</w:t>
+              <w:t>(power, phase)</w:t>
+            </w:r>
+            <w:r>
+              <w:rPr>
+                <w:rFonts w:ascii="Times New Roman" w:eastAsia="Times New Roman" w:hAnsi="Times New Roman" w:cs="Times New Roman"/>
+                <w:sz w:val="20"/>
+                <w:szCs w:val="20"/>
+              </w:rPr>
+              <w:t>.</w:t>
             </w:r>
           </w:p>
         </w:tc>
@@ -21194,6 +21471,14 @@
                 <w:szCs w:val="20"/>
               </w:rPr>
             </w:pPr>
+            <w:r>
+              <w:rPr>
+                <w:rFonts w:ascii="Times New Roman" w:eastAsia="Times New Roman" w:hAnsi="Times New Roman" w:cs="Times New Roman"/>
+                <w:sz w:val="20"/>
+                <w:szCs w:val="20"/>
+              </w:rPr>
+              <w:t>(</w:t>
+            </w:r>
             <w:proofErr w:type="spellStart"/>
             <w:r>
               <w:rPr>
@@ -21210,7 +21495,7 @@
                 <w:sz w:val="20"/>
                 <w:szCs w:val="20"/>
               </w:rPr>
-              <w:t>/degree</w:t>
+              <w:t>, degree)</w:t>
             </w:r>
           </w:p>
         </w:tc>
@@ -21324,15 +21609,15 @@
                 <w:sz w:val="20"/>
                 <w:szCs w:val="20"/>
               </w:rPr>
-              <w:t>power</w:t>
-            </w:r>
-            <w:r>
-              <w:rPr>
-                <w:rFonts w:ascii="Times New Roman" w:eastAsia="Times New Roman" w:hAnsi="Times New Roman" w:cs="Times New Roman"/>
-                <w:sz w:val="20"/>
-                <w:szCs w:val="20"/>
-              </w:rPr>
-              <w:t>/phase.</w:t>
+              <w:t>(power, phase)</w:t>
+            </w:r>
+            <w:r>
+              <w:rPr>
+                <w:rFonts w:ascii="Times New Roman" w:eastAsia="Times New Roman" w:hAnsi="Times New Roman" w:cs="Times New Roman"/>
+                <w:sz w:val="20"/>
+                <w:szCs w:val="20"/>
+              </w:rPr>
+              <w:t>.</w:t>
             </w:r>
           </w:p>
         </w:tc>
@@ -21355,6 +21640,14 @@
                 <w:szCs w:val="20"/>
               </w:rPr>
             </w:pPr>
+            <w:r>
+              <w:rPr>
+                <w:rFonts w:ascii="Times New Roman" w:eastAsia="Times New Roman" w:hAnsi="Times New Roman" w:cs="Times New Roman"/>
+                <w:sz w:val="20"/>
+                <w:szCs w:val="20"/>
+              </w:rPr>
+              <w:t>(</w:t>
+            </w:r>
             <w:proofErr w:type="spellStart"/>
             <w:r>
               <w:rPr>
@@ -21371,7 +21664,7 @@
                 <w:sz w:val="20"/>
                 <w:szCs w:val="20"/>
               </w:rPr>
-              <w:t>/degree</w:t>
+              <w:t>, degree)</w:t>
             </w:r>
           </w:p>
         </w:tc>
@@ -21485,15 +21778,15 @@
                 <w:sz w:val="20"/>
                 <w:szCs w:val="20"/>
               </w:rPr>
-              <w:t>power</w:t>
-            </w:r>
-            <w:r>
-              <w:rPr>
-                <w:rFonts w:ascii="Times New Roman" w:eastAsia="Times New Roman" w:hAnsi="Times New Roman" w:cs="Times New Roman"/>
-                <w:sz w:val="20"/>
-                <w:szCs w:val="20"/>
-              </w:rPr>
-              <w:t>/phase.</w:t>
+              <w:t>(power, phase)</w:t>
+            </w:r>
+            <w:r>
+              <w:rPr>
+                <w:rFonts w:ascii="Times New Roman" w:eastAsia="Times New Roman" w:hAnsi="Times New Roman" w:cs="Times New Roman"/>
+                <w:sz w:val="20"/>
+                <w:szCs w:val="20"/>
+              </w:rPr>
+              <w:t>.</w:t>
             </w:r>
           </w:p>
         </w:tc>
@@ -21516,6 +21809,14 @@
                 <w:szCs w:val="20"/>
               </w:rPr>
             </w:pPr>
+            <w:r>
+              <w:rPr>
+                <w:rFonts w:ascii="Times New Roman" w:eastAsia="Times New Roman" w:hAnsi="Times New Roman" w:cs="Times New Roman"/>
+                <w:sz w:val="20"/>
+                <w:szCs w:val="20"/>
+              </w:rPr>
+              <w:t>(</w:t>
+            </w:r>
             <w:proofErr w:type="spellStart"/>
             <w:r>
               <w:rPr>
@@ -21532,7 +21833,7 @@
                 <w:sz w:val="20"/>
                 <w:szCs w:val="20"/>
               </w:rPr>
-              <w:t>/degree</w:t>
+              <w:t>, degree)</w:t>
             </w:r>
           </w:p>
         </w:tc>
@@ -21664,15 +21965,15 @@
                 <w:sz w:val="20"/>
                 <w:szCs w:val="20"/>
               </w:rPr>
-              <w:t>power</w:t>
-            </w:r>
-            <w:r>
-              <w:rPr>
-                <w:rFonts w:ascii="Times New Roman" w:eastAsia="Times New Roman" w:hAnsi="Times New Roman" w:cs="Times New Roman"/>
-                <w:sz w:val="20"/>
-                <w:szCs w:val="20"/>
-              </w:rPr>
-              <w:t>/phase.</w:t>
+              <w:t>(power, phase)</w:t>
+            </w:r>
+            <w:r>
+              <w:rPr>
+                <w:rFonts w:ascii="Times New Roman" w:eastAsia="Times New Roman" w:hAnsi="Times New Roman" w:cs="Times New Roman"/>
+                <w:sz w:val="20"/>
+                <w:szCs w:val="20"/>
+              </w:rPr>
+              <w:t>.</w:t>
             </w:r>
           </w:p>
         </w:tc>
@@ -21696,6 +21997,14 @@
                 <w:szCs w:val="20"/>
               </w:rPr>
             </w:pPr>
+            <w:r>
+              <w:rPr>
+                <w:rFonts w:ascii="Times New Roman" w:eastAsia="Times New Roman" w:hAnsi="Times New Roman" w:cs="Times New Roman"/>
+                <w:sz w:val="20"/>
+                <w:szCs w:val="20"/>
+              </w:rPr>
+              <w:t>(</w:t>
+            </w:r>
             <w:proofErr w:type="spellStart"/>
             <w:r>
               <w:rPr>
@@ -21712,7 +22021,7 @@
                 <w:sz w:val="20"/>
                 <w:szCs w:val="20"/>
               </w:rPr>
-              <w:t>/degree</w:t>
+              <w:t>, degree)</w:t>
             </w:r>
           </w:p>
         </w:tc>
@@ -21844,15 +22153,15 @@
                 <w:sz w:val="20"/>
                 <w:szCs w:val="20"/>
               </w:rPr>
-              <w:t>power</w:t>
-            </w:r>
-            <w:r>
-              <w:rPr>
-                <w:rFonts w:ascii="Times New Roman" w:eastAsia="Times New Roman" w:hAnsi="Times New Roman" w:cs="Times New Roman"/>
-                <w:sz w:val="20"/>
-                <w:szCs w:val="20"/>
-              </w:rPr>
-              <w:t>/phase.</w:t>
+              <w:t>(power, phase)</w:t>
+            </w:r>
+            <w:r>
+              <w:rPr>
+                <w:rFonts w:ascii="Times New Roman" w:eastAsia="Times New Roman" w:hAnsi="Times New Roman" w:cs="Times New Roman"/>
+                <w:sz w:val="20"/>
+                <w:szCs w:val="20"/>
+              </w:rPr>
+              <w:t>.</w:t>
             </w:r>
           </w:p>
         </w:tc>
@@ -21876,6 +22185,14 @@
                 <w:szCs w:val="20"/>
               </w:rPr>
             </w:pPr>
+            <w:r>
+              <w:rPr>
+                <w:rFonts w:ascii="Times New Roman" w:eastAsia="Times New Roman" w:hAnsi="Times New Roman" w:cs="Times New Roman"/>
+                <w:sz w:val="20"/>
+                <w:szCs w:val="20"/>
+              </w:rPr>
+              <w:t>(</w:t>
+            </w:r>
             <w:proofErr w:type="spellStart"/>
             <w:r>
               <w:rPr>
@@ -21892,7 +22209,7 @@
                 <w:sz w:val="20"/>
                 <w:szCs w:val="20"/>
               </w:rPr>
-              <w:t>/degree</w:t>
+              <w:t>, degree)</w:t>
             </w:r>
           </w:p>
         </w:tc>
@@ -22024,15 +22341,15 @@
                 <w:sz w:val="20"/>
                 <w:szCs w:val="20"/>
               </w:rPr>
-              <w:t>power</w:t>
-            </w:r>
-            <w:r>
-              <w:rPr>
-                <w:rFonts w:ascii="Times New Roman" w:eastAsia="Times New Roman" w:hAnsi="Times New Roman" w:cs="Times New Roman"/>
-                <w:sz w:val="20"/>
-                <w:szCs w:val="20"/>
-              </w:rPr>
-              <w:t>/phase.</w:t>
+              <w:t>(power, phase)</w:t>
+            </w:r>
+            <w:r>
+              <w:rPr>
+                <w:rFonts w:ascii="Times New Roman" w:eastAsia="Times New Roman" w:hAnsi="Times New Roman" w:cs="Times New Roman"/>
+                <w:sz w:val="20"/>
+                <w:szCs w:val="20"/>
+              </w:rPr>
+              <w:t>.</w:t>
             </w:r>
           </w:p>
         </w:tc>
@@ -22056,6 +22373,14 @@
                 <w:szCs w:val="20"/>
               </w:rPr>
             </w:pPr>
+            <w:r>
+              <w:rPr>
+                <w:rFonts w:ascii="Times New Roman" w:eastAsia="Times New Roman" w:hAnsi="Times New Roman" w:cs="Times New Roman"/>
+                <w:sz w:val="20"/>
+                <w:szCs w:val="20"/>
+              </w:rPr>
+              <w:t>(</w:t>
+            </w:r>
             <w:proofErr w:type="spellStart"/>
             <w:r>
               <w:rPr>
@@ -22072,7 +22397,7 @@
                 <w:sz w:val="20"/>
                 <w:szCs w:val="20"/>
               </w:rPr>
-              <w:t>/degree</w:t>
+              <w:t>, degree)</w:t>
             </w:r>
           </w:p>
         </w:tc>
@@ -22188,15 +22513,15 @@
                 <w:sz w:val="20"/>
                 <w:szCs w:val="20"/>
               </w:rPr>
-              <w:t>power</w:t>
-            </w:r>
-            <w:r>
-              <w:rPr>
-                <w:rFonts w:ascii="Times New Roman" w:eastAsia="Times New Roman" w:hAnsi="Times New Roman" w:cs="Times New Roman"/>
-                <w:sz w:val="20"/>
-                <w:szCs w:val="20"/>
-              </w:rPr>
-              <w:t>/phase.</w:t>
+              <w:t>(power, phase)</w:t>
+            </w:r>
+            <w:r>
+              <w:rPr>
+                <w:rFonts w:ascii="Times New Roman" w:eastAsia="Times New Roman" w:hAnsi="Times New Roman" w:cs="Times New Roman"/>
+                <w:sz w:val="20"/>
+                <w:szCs w:val="20"/>
+              </w:rPr>
+              <w:t>.</w:t>
             </w:r>
           </w:p>
         </w:tc>
@@ -22220,6 +22545,14 @@
                 <w:szCs w:val="20"/>
               </w:rPr>
             </w:pPr>
+            <w:r>
+              <w:rPr>
+                <w:rFonts w:ascii="Times New Roman" w:eastAsia="Times New Roman" w:hAnsi="Times New Roman" w:cs="Times New Roman"/>
+                <w:sz w:val="20"/>
+                <w:szCs w:val="20"/>
+              </w:rPr>
+              <w:t>(</w:t>
+            </w:r>
             <w:proofErr w:type="spellStart"/>
             <w:r>
               <w:rPr>
@@ -22236,7 +22569,7 @@
                 <w:sz w:val="20"/>
                 <w:szCs w:val="20"/>
               </w:rPr>
-              <w:t>/degree</w:t>
+              <w:t>, degree)</w:t>
             </w:r>
           </w:p>
         </w:tc>
@@ -22251,8 +22584,8 @@
           <w:b/>
         </w:rPr>
       </w:pPr>
-      <w:bookmarkStart w:id="7" w:name="_l3bt328fq10d" w:colFirst="0" w:colLast="0"/>
-      <w:bookmarkEnd w:id="7"/>
+      <w:bookmarkStart w:id="6" w:name="_l3bt328fq10d" w:colFirst="0" w:colLast="0"/>
+      <w:bookmarkEnd w:id="6"/>
       <w:r>
         <w:rPr>
           <w:b/>
@@ -22660,6 +22993,15 @@
               <w:t>unitless</w:t>
             </w:r>
             <w:proofErr w:type="spellEnd"/>
+            <w:r>
+              <w:rPr>
+                <w:rFonts w:ascii="Times New Roman" w:eastAsia="Times New Roman" w:hAnsi="Times New Roman" w:cs="Times New Roman"/>
+                <w:sz w:val="20"/>
+                <w:szCs w:val="20"/>
+              </w:rPr>
+              <w:br/>
+              <w:t>(0+)</w:t>
+            </w:r>
           </w:p>
         </w:tc>
       </w:tr>
@@ -22837,6 +23179,15 @@
               <w:t>unitless</w:t>
             </w:r>
             <w:proofErr w:type="spellEnd"/>
+            <w:r>
+              <w:rPr>
+                <w:rFonts w:ascii="Times New Roman" w:eastAsia="Times New Roman" w:hAnsi="Times New Roman" w:cs="Times New Roman"/>
+                <w:sz w:val="20"/>
+                <w:szCs w:val="20"/>
+              </w:rPr>
+              <w:br/>
+              <w:t>(0+)</w:t>
+            </w:r>
           </w:p>
         </w:tc>
       </w:tr>
@@ -22965,7 +23316,6 @@
                 <w:szCs w:val="20"/>
               </w:rPr>
             </w:pPr>
-            <w:proofErr w:type="spellStart"/>
             <w:r>
               <w:rPr>
                 <w:rFonts w:ascii="Times New Roman" w:eastAsia="Times New Roman" w:hAnsi="Times New Roman" w:cs="Times New Roman"/>
@@ -22974,7 +23324,17 @@
               </w:rPr>
               <w:t>unitless</w:t>
             </w:r>
-            <w:proofErr w:type="spellEnd"/>
+            <w:bookmarkStart w:id="7" w:name="_GoBack"/>
+            <w:bookmarkEnd w:id="7"/>
+            <w:r>
+              <w:rPr>
+                <w:rFonts w:ascii="Times New Roman" w:eastAsia="Times New Roman" w:hAnsi="Times New Roman" w:cs="Times New Roman"/>
+                <w:sz w:val="20"/>
+                <w:szCs w:val="20"/>
+              </w:rPr>
+              <w:br/>
+              <w:t>(0+)</w:t>
+            </w:r>
           </w:p>
         </w:tc>
       </w:tr>
@@ -23130,6 +23490,15 @@
               <w:t>unitless</w:t>
             </w:r>
             <w:proofErr w:type="spellEnd"/>
+            <w:r>
+              <w:rPr>
+                <w:rFonts w:ascii="Times New Roman" w:eastAsia="Times New Roman" w:hAnsi="Times New Roman" w:cs="Times New Roman"/>
+                <w:sz w:val="20"/>
+                <w:szCs w:val="20"/>
+              </w:rPr>
+              <w:br/>
+              <w:t>(0-1)</w:t>
+            </w:r>
           </w:p>
         </w:tc>
       </w:tr>
@@ -23261,6 +23630,15 @@
               <w:t>unitless</w:t>
             </w:r>
             <w:proofErr w:type="spellEnd"/>
+            <w:r>
+              <w:rPr>
+                <w:rFonts w:ascii="Times New Roman" w:eastAsia="Times New Roman" w:hAnsi="Times New Roman" w:cs="Times New Roman"/>
+                <w:sz w:val="20"/>
+                <w:szCs w:val="20"/>
+              </w:rPr>
+              <w:br/>
+              <w:t>(0-1)</w:t>
+            </w:r>
           </w:p>
         </w:tc>
       </w:tr>
@@ -23368,6 +23746,15 @@
               <w:t>unitless</w:t>
             </w:r>
             <w:proofErr w:type="spellEnd"/>
+            <w:r>
+              <w:rPr>
+                <w:rFonts w:ascii="Times New Roman" w:eastAsia="Times New Roman" w:hAnsi="Times New Roman" w:cs="Times New Roman"/>
+                <w:sz w:val="20"/>
+                <w:szCs w:val="20"/>
+              </w:rPr>
+              <w:br/>
+              <w:t>(1+)</w:t>
+            </w:r>
           </w:p>
         </w:tc>
       </w:tr>
@@ -23471,9 +23858,17 @@
                 <w:sz w:val="20"/>
                 <w:szCs w:val="20"/>
               </w:rPr>
-              <w:t>(/m)(/</w:t>
-            </w:r>
-            <w:proofErr w:type="spellStart"/>
+              <w:t>m</w:t>
+            </w:r>
+            <w:r>
+              <w:rPr>
+                <w:rFonts w:ascii="Times New Roman" w:eastAsia="Times New Roman" w:hAnsi="Times New Roman" w:cs="Times New Roman"/>
+                <w:sz w:val="20"/>
+                <w:szCs w:val="20"/>
+                <w:vertAlign w:val="superscript"/>
+              </w:rPr>
+              <w:t>-1</w:t>
+            </w:r>
             <w:r>
               <w:rPr>
                 <w:rFonts w:ascii="Times New Roman" w:eastAsia="Times New Roman" w:hAnsi="Times New Roman" w:cs="Times New Roman"/>
@@ -23482,14 +23877,14 @@
               </w:rPr>
               <w:t>sr</w:t>
             </w:r>
-            <w:proofErr w:type="spellEnd"/>
-            <w:r>
-              <w:rPr>
-                <w:rFonts w:ascii="Times New Roman" w:eastAsia="Times New Roman" w:hAnsi="Times New Roman" w:cs="Times New Roman"/>
-                <w:sz w:val="20"/>
-                <w:szCs w:val="20"/>
-              </w:rPr>
-              <w:t>)</w:t>
+            <w:r>
+              <w:rPr>
+                <w:rFonts w:ascii="Times New Roman" w:eastAsia="Times New Roman" w:hAnsi="Times New Roman" w:cs="Times New Roman"/>
+                <w:sz w:val="20"/>
+                <w:szCs w:val="20"/>
+                <w:vertAlign w:val="superscript"/>
+              </w:rPr>
+              <w:t>-1</w:t>
             </w:r>
           </w:p>
         </w:tc>
@@ -23573,23 +23968,7 @@
                 <w:sz w:val="20"/>
                 <w:szCs w:val="20"/>
               </w:rPr>
-              <w:t xml:space="preserve"> extinction per unit distance. This can also be considered the probability of photon sc</w:t>
-            </w:r>
-            <w:r>
-              <w:rPr>
-                <w:rFonts w:ascii="Times New Roman" w:eastAsia="Times New Roman" w:hAnsi="Times New Roman" w:cs="Times New Roman"/>
-                <w:sz w:val="20"/>
-                <w:szCs w:val="20"/>
-              </w:rPr>
-              <w:t>attering and</w:t>
-            </w:r>
-            <w:r>
-              <w:rPr>
-                <w:rFonts w:ascii="Times New Roman" w:eastAsia="Times New Roman" w:hAnsi="Times New Roman" w:cs="Times New Roman"/>
-                <w:sz w:val="20"/>
-                <w:szCs w:val="20"/>
-              </w:rPr>
-              <w:t xml:space="preserve"> absorption per unit path length.</w:t>
+              <w:t xml:space="preserve"> extinction per unit distance. This can also be considered the probability of photon scattering and absorption per unit path length.</w:t>
             </w:r>
             <w:r>
               <w:rPr>
@@ -23651,7 +24030,16 @@
                 <w:sz w:val="20"/>
                 <w:szCs w:val="20"/>
               </w:rPr>
-              <w:t>(/m)</w:t>
+              <w:t>m</w:t>
+            </w:r>
+            <w:r>
+              <w:rPr>
+                <w:rFonts w:ascii="Times New Roman" w:eastAsia="Times New Roman" w:hAnsi="Times New Roman" w:cs="Times New Roman"/>
+                <w:sz w:val="20"/>
+                <w:szCs w:val="20"/>
+                <w:vertAlign w:val="superscript"/>
+              </w:rPr>
+              <w:t>-1</w:t>
             </w:r>
           </w:p>
         </w:tc>
@@ -23776,6 +24164,15 @@
               <w:t>unitless</w:t>
             </w:r>
             <w:proofErr w:type="spellEnd"/>
+            <w:r>
+              <w:rPr>
+                <w:rFonts w:ascii="Times New Roman" w:eastAsia="Times New Roman" w:hAnsi="Times New Roman" w:cs="Times New Roman"/>
+                <w:sz w:val="20"/>
+                <w:szCs w:val="20"/>
+              </w:rPr>
+              <w:br/>
+              <w:t>(0+)</w:t>
+            </w:r>
           </w:p>
         </w:tc>
       </w:tr>
@@ -23862,7 +24259,7 @@
           <w:rPr>
             <w:noProof/>
           </w:rPr>
-          <w:t>1</w:t>
+          <w:t>11</w:t>
         </w:r>
         <w:r>
           <w:rPr>
@@ -25369,7 +25766,7 @@
 </file>
 
 <file path=customXml/itemProps1.xml><?xml version="1.0" encoding="utf-8"?>
-<ds:datastoreItem xmlns:ds="http://schemas.openxmlformats.org/officeDocument/2006/customXml" ds:itemID="{D7F476D3-D10F-4E74-AE17-37A8F12823E2}">
+<ds:datastoreItem xmlns:ds="http://schemas.openxmlformats.org/officeDocument/2006/customXml" ds:itemID="{A5B5919F-6537-4EA4-B417-54A5C63A16CB}">
   <ds:schemaRefs>
     <ds:schemaRef ds:uri="http://schemas.openxmlformats.org/officeDocument/2006/bibliography"/>
   </ds:schemaRefs>

</xml_diff>